<commit_message>
changed status of appointment
</commit_message>
<xml_diff>
--- a/website/static/templates/WES_TEMPLATE.docx
+++ b/website/static/templates/WES_TEMPLATE.docx
@@ -1,6 +1,6 @@
 
 <file path=word/document.xml><?xml version="1.0" encoding="utf-8"?>
-<w:document xmlns:wpc="http://schemas.microsoft.com/office/word/2010/wordprocessingCanvas" xmlns:cx="http://schemas.microsoft.com/office/drawing/2014/chartex" xmlns:cx1="http://schemas.microsoft.com/office/drawing/2015/9/8/chartex" xmlns:mc="http://schemas.openxmlformats.org/markup-compatibility/2006" xmlns:o="urn:schemas-microsoft-com:office:office" xmlns:r="http://schemas.openxmlformats.org/officeDocument/2006/relationships" xmlns:m="http://schemas.openxmlformats.org/officeDocument/2006/math" xmlns:v="urn:schemas-microsoft-com:vml" xmlns:wp14="http://schemas.microsoft.com/office/word/2010/wordprocessingDrawing" xmlns:wp="http://schemas.openxmlformats.org/drawingml/2006/wordprocessingDrawing" xmlns:w10="urn:schemas-microsoft-com:office:word" xmlns:w="http://schemas.openxmlformats.org/wordprocessingml/2006/main" xmlns:w14="http://schemas.microsoft.com/office/word/2010/wordml" xmlns:w15="http://schemas.microsoft.com/office/word/2012/wordml" xmlns:w16se="http://schemas.microsoft.com/office/word/2015/wordml/symex" xmlns:wpg="http://schemas.microsoft.com/office/word/2010/wordprocessingGroup" xmlns:wpi="http://schemas.microsoft.com/office/word/2010/wordprocessingInk" xmlns:wne="http://schemas.microsoft.com/office/word/2006/wordml" xmlns:wps="http://schemas.microsoft.com/office/word/2010/wordprocessingShape" mc:Ignorable="w14 w15 w16se wp14">
+<w:document xmlns:wpc="http://schemas.microsoft.com/office/word/2010/wordprocessingCanvas" xmlns:cx="http://schemas.microsoft.com/office/drawing/2014/chartex" xmlns:cx1="http://schemas.microsoft.com/office/drawing/2015/9/8/chartex" xmlns:cx2="http://schemas.microsoft.com/office/drawing/2015/10/21/chartex" xmlns:cx3="http://schemas.microsoft.com/office/drawing/2016/5/9/chartex" xmlns:cx4="http://schemas.microsoft.com/office/drawing/2016/5/10/chartex" xmlns:cx5="http://schemas.microsoft.com/office/drawing/2016/5/11/chartex" xmlns:cx6="http://schemas.microsoft.com/office/drawing/2016/5/12/chartex" xmlns:cx7="http://schemas.microsoft.com/office/drawing/2016/5/13/chartex" xmlns:cx8="http://schemas.microsoft.com/office/drawing/2016/5/14/chartex" xmlns:mc="http://schemas.openxmlformats.org/markup-compatibility/2006" xmlns:aink="http://schemas.microsoft.com/office/drawing/2016/ink" xmlns:am3d="http://schemas.microsoft.com/office/drawing/2017/model3d" xmlns:o="urn:schemas-microsoft-com:office:office" xmlns:oel="http://schemas.microsoft.com/office/2019/extlst" xmlns:r="http://schemas.openxmlformats.org/officeDocument/2006/relationships" xmlns:m="http://schemas.openxmlformats.org/officeDocument/2006/math" xmlns:v="urn:schemas-microsoft-com:vml" xmlns:wp14="http://schemas.microsoft.com/office/word/2010/wordprocessingDrawing" xmlns:wp="http://schemas.openxmlformats.org/drawingml/2006/wordprocessingDrawing" xmlns:w10="urn:schemas-microsoft-com:office:word" xmlns:w="http://schemas.openxmlformats.org/wordprocessingml/2006/main" xmlns:w14="http://schemas.microsoft.com/office/word/2010/wordml" xmlns:w15="http://schemas.microsoft.com/office/word/2012/wordml" xmlns:w16cex="http://schemas.microsoft.com/office/word/2018/wordml/cex" xmlns:w16cid="http://schemas.microsoft.com/office/word/2016/wordml/cid" xmlns:w16="http://schemas.microsoft.com/office/word/2018/wordml" xmlns:w16sdtdh="http://schemas.microsoft.com/office/word/2020/wordml/sdtdatahash" xmlns:w16se="http://schemas.microsoft.com/office/word/2015/wordml/symex" xmlns:wpg="http://schemas.microsoft.com/office/word/2010/wordprocessingGroup" xmlns:wpi="http://schemas.microsoft.com/office/word/2010/wordprocessingInk" xmlns:wne="http://schemas.microsoft.com/office/word/2006/wordml" xmlns:wps="http://schemas.microsoft.com/office/word/2010/wordprocessingShape" mc:Ignorable="w14 w15 w16se w16cid w16 w16cex w16sdtdh wp14">
   <w:body>
     <w:tbl>
       <w:tblPr>
@@ -52,7 +52,7 @@
               <mc:AlternateContent>
                 <mc:Choice Requires="wps">
                   <w:drawing>
-                    <wp:anchor distT="0" distB="0" distL="114300" distR="114300" simplePos="0" relativeHeight="251656192" behindDoc="0" locked="0" layoutInCell="1" allowOverlap="1">
+                    <wp:anchor distT="0" distB="0" distL="114300" distR="114300" simplePos="0" relativeHeight="251656192" behindDoc="0" locked="0" layoutInCell="1" allowOverlap="1" wp14:anchorId="3D1E050E" wp14:editId="43B4BDEE">
                       <wp:simplePos x="0" y="0"/>
                       <wp:positionH relativeFrom="column">
                         <wp:posOffset>-134620</wp:posOffset>
@@ -129,11 +129,11 @@
                 </mc:Choice>
                 <mc:Fallback>
                   <w:pict>
-                    <v:shapetype id="_x0000_t202" coordsize="21600,21600" o:spt="202" path="m,l,21600r21600,l21600,xe">
+                    <v:shapetype w14:anchorId="3D1E050E" id="_x0000_t202" coordsize="21600,21600" o:spt="202" path="m,l,21600r21600,l21600,xe">
                       <v:stroke joinstyle="miter"/>
                       <v:path gradientshapeok="t" o:connecttype="rect"/>
                     </v:shapetype>
-                    <v:shape id="Text Box 2" o:spid="_x0000_s1026" type="#_x0000_t202" style="position:absolute;left:0;text-align:left;margin-left:-10.6pt;margin-top:-61.65pt;width:571.7pt;height:19.6pt;z-index:251656192;visibility:visible;mso-wrap-style:square;mso-width-percent:0;mso-height-percent:0;mso-wrap-distance-left:9pt;mso-wrap-distance-top:0;mso-wrap-distance-right:9pt;mso-wrap-distance-bottom:0;mso-position-horizontal:absolute;mso-position-horizontal-relative:text;mso-position-vertical:absolute;mso-position-vertical-relative:text;mso-width-percent:0;mso-height-percent:0;mso-width-relative:margin;mso-height-relative:margin;v-text-anchor:top" o:gfxdata="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" stroked="f">
+                    <v:shape id="Text Box 2" o:spid="_x0000_s1026" type="#_x0000_t202" style="position:absolute;left:0;text-align:left;margin-left:-10.6pt;margin-top:-61.65pt;width:571.7pt;height:19.6pt;z-index:251656192;visibility:visible;mso-wrap-style:square;mso-width-percent:0;mso-height-percent:0;mso-wrap-distance-left:9pt;mso-wrap-distance-top:0;mso-wrap-distance-right:9pt;mso-wrap-distance-bottom:0;mso-position-horizontal:absolute;mso-position-horizontal-relative:text;mso-position-vertical:absolute;mso-position-vertical-relative:text;mso-width-percent:0;mso-height-percent:0;mso-width-relative:margin;mso-height-relative:margin;v-text-anchor:top" o:gfxdata="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" stroked="f">
                       <v:textbox>
                         <w:txbxContent>
                           <w:p>
@@ -447,7 +447,6 @@
               </w:rPr>
               <w:t>{%</w:t>
             </w:r>
-            <w:proofErr w:type="spellStart"/>
             <w:r>
               <w:rPr>
                 <w:rFonts w:ascii="Arial Narrow" w:eastAsia="Times New Roman" w:hAnsi="Arial Narrow" w:cs="Arial"/>
@@ -456,40 +455,7 @@
                 <w:sz w:val="20"/>
                 <w:szCs w:val="20"/>
               </w:rPr>
-              <w:t>tr</w:t>
-            </w:r>
-            <w:proofErr w:type="spellEnd"/>
-            <w:r>
-              <w:rPr>
-                <w:rFonts w:ascii="Arial Narrow" w:eastAsia="Times New Roman" w:hAnsi="Arial Narrow" w:cs="Arial"/>
-                <w:b/>
-                <w:bCs/>
-                <w:sz w:val="20"/>
-                <w:szCs w:val="20"/>
-              </w:rPr>
-              <w:t xml:space="preserve"> for item in </w:t>
-            </w:r>
-            <w:proofErr w:type="spellStart"/>
-            <w:r>
-              <w:rPr>
-                <w:rFonts w:ascii="Arial Narrow" w:eastAsia="Times New Roman" w:hAnsi="Arial Narrow" w:cs="Arial"/>
-                <w:b/>
-                <w:bCs/>
-                <w:sz w:val="20"/>
-                <w:szCs w:val="20"/>
-              </w:rPr>
-              <w:t>row_contents</w:t>
-            </w:r>
-            <w:proofErr w:type="spellEnd"/>
-            <w:r>
-              <w:rPr>
-                <w:rFonts w:ascii="Arial Narrow" w:eastAsia="Times New Roman" w:hAnsi="Arial Narrow" w:cs="Arial"/>
-                <w:b/>
-                <w:bCs/>
-                <w:sz w:val="20"/>
-                <w:szCs w:val="20"/>
-              </w:rPr>
-              <w:t xml:space="preserve"> %}</w:t>
+              <w:t>tr for item in row_contents %}</w:t>
             </w:r>
           </w:p>
         </w:tc>
@@ -553,43 +519,7 @@
                 <w:sz w:val="24"/>
                 <w:szCs w:val="24"/>
               </w:rPr>
-              <w:t xml:space="preserve">{{ </w:t>
-            </w:r>
-            <w:proofErr w:type="spellStart"/>
-            <w:r>
-              <w:rPr>
-                <w:rFonts w:ascii="Arial" w:hAnsi="Arial" w:cs="Arial"/>
-                <w:sz w:val="24"/>
-                <w:szCs w:val="24"/>
-              </w:rPr>
-              <w:t>item.date_from</w:t>
-            </w:r>
-            <w:proofErr w:type="spellEnd"/>
-            <w:r>
-              <w:rPr>
-                <w:rFonts w:ascii="Arial" w:hAnsi="Arial" w:cs="Arial"/>
-                <w:sz w:val="24"/>
-                <w:szCs w:val="24"/>
-              </w:rPr>
-              <w:t xml:space="preserve">}} - {{ </w:t>
-            </w:r>
-            <w:proofErr w:type="spellStart"/>
-            <w:r>
-              <w:rPr>
-                <w:rFonts w:ascii="Arial" w:hAnsi="Arial" w:cs="Arial"/>
-                <w:sz w:val="24"/>
-                <w:szCs w:val="24"/>
-              </w:rPr>
-              <w:t>item.date_to</w:t>
-            </w:r>
-            <w:proofErr w:type="spellEnd"/>
-            <w:r>
-              <w:rPr>
-                <w:rFonts w:ascii="Arial" w:hAnsi="Arial" w:cs="Arial"/>
-                <w:sz w:val="24"/>
-                <w:szCs w:val="24"/>
-              </w:rPr>
-              <w:t>}}</w:t>
+              <w:t>{{ item.date_from}} - {{ item.date_to}}</w:t>
             </w:r>
             <w:r>
               <w:rPr>
@@ -638,25 +568,7 @@
                 <w:sz w:val="24"/>
                 <w:szCs w:val="24"/>
               </w:rPr>
-              <w:t xml:space="preserve">{{ </w:t>
-            </w:r>
-            <w:proofErr w:type="spellStart"/>
-            <w:r>
-              <w:rPr>
-                <w:rFonts w:ascii="Arial" w:hAnsi="Arial" w:cs="Arial"/>
-                <w:sz w:val="24"/>
-                <w:szCs w:val="24"/>
-              </w:rPr>
-              <w:t>item.position_title</w:t>
-            </w:r>
-            <w:proofErr w:type="spellEnd"/>
-            <w:r>
-              <w:rPr>
-                <w:rFonts w:ascii="Arial" w:hAnsi="Arial" w:cs="Arial"/>
-                <w:sz w:val="24"/>
-                <w:szCs w:val="24"/>
-              </w:rPr>
-              <w:t xml:space="preserve"> }}</w:t>
+              <w:t>{{ item.position_title }}</w:t>
             </w:r>
             <w:r>
               <w:rPr>
@@ -669,74 +581,43 @@
             <w:r>
               <w:rPr>
                 <w:rFonts w:ascii="Arial" w:hAnsi="Arial" w:cs="Arial"/>
-                <w:sz w:val="20"/>
-                <w:szCs w:val="24"/>
-              </w:rPr>
-              <w:t>{% if item.sg != ‘N/A’ %}</w:t>
-            </w:r>
-            <w:r>
-              <w:rPr>
-                <w:rFonts w:ascii="Arial" w:hAnsi="Arial" w:cs="Arial"/>
-                <w:sz w:val="20"/>
-                <w:szCs w:val="24"/>
-              </w:rPr>
-              <w:t xml:space="preserve"> </w:t>
-            </w:r>
-            <w:r>
-              <w:rPr>
-                <w:rFonts w:ascii="Arial" w:hAnsi="Arial" w:cs="Arial"/>
-                <w:sz w:val="24"/>
-                <w:szCs w:val="24"/>
-              </w:rPr>
-              <w:t>/ {{item.sg}} - {{</w:t>
-            </w:r>
-            <w:proofErr w:type="spellStart"/>
-            <w:r>
-              <w:rPr>
-                <w:rFonts w:ascii="Arial" w:hAnsi="Arial" w:cs="Arial"/>
-                <w:sz w:val="24"/>
-                <w:szCs w:val="24"/>
-              </w:rPr>
-              <w:t>item.step</w:t>
-            </w:r>
-            <w:proofErr w:type="spellEnd"/>
-            <w:r>
-              <w:rPr>
-                <w:rFonts w:ascii="Arial" w:hAnsi="Arial" w:cs="Arial"/>
-                <w:sz w:val="24"/>
-                <w:szCs w:val="24"/>
-              </w:rPr>
-              <w:t xml:space="preserve">}} </w:t>
-            </w:r>
-            <w:r>
-              <w:rPr>
-                <w:rFonts w:ascii="Arial" w:hAnsi="Arial" w:cs="Arial"/>
-                <w:sz w:val="20"/>
-                <w:szCs w:val="24"/>
-              </w:rPr>
-              <w:t xml:space="preserve">{% </w:t>
-            </w:r>
-            <w:r>
-              <w:t xml:space="preserve"> </w:t>
-            </w:r>
-            <w:proofErr w:type="spellStart"/>
-            <w:r>
-              <w:t>endif</w:t>
-            </w:r>
-            <w:proofErr w:type="spellEnd"/>
-            <w:r>
-              <w:t xml:space="preserve"> </w:t>
-            </w:r>
-            <w:r>
-              <w:rPr>
-                <w:rFonts w:ascii="Arial" w:hAnsi="Arial" w:cs="Arial"/>
-                <w:sz w:val="20"/>
-                <w:szCs w:val="24"/>
-              </w:rPr>
-              <w:t>%}</w:t>
-            </w:r>
-            <w:bookmarkStart w:id="0" w:name="_GoBack"/>
-            <w:bookmarkEnd w:id="0"/>
+                <w:sz w:val="24"/>
+                <w:szCs w:val="24"/>
+              </w:rPr>
+              <w:t>(</w:t>
+            </w:r>
+            <w:r>
+              <w:rPr>
+                <w:rFonts w:ascii="Arial" w:hAnsi="Arial" w:cs="Arial"/>
+                <w:sz w:val="24"/>
+                <w:szCs w:val="24"/>
+              </w:rPr>
+              <w:t>{{item.</w:t>
+            </w:r>
+            <w:r>
+              <w:rPr>
+                <w:rFonts w:ascii="Arial" w:hAnsi="Arial" w:cs="Arial"/>
+                <w:sz w:val="24"/>
+                <w:szCs w:val="24"/>
+              </w:rPr>
+              <w:t>status_of_appointment</w:t>
+            </w:r>
+            <w:r>
+              <w:rPr>
+                <w:rFonts w:ascii="Arial" w:hAnsi="Arial" w:cs="Arial"/>
+                <w:sz w:val="24"/>
+                <w:szCs w:val="24"/>
+              </w:rPr>
+              <w:t>}}</w:t>
+            </w:r>
+            <w:r>
+              <w:rPr>
+                <w:rFonts w:ascii="Arial" w:hAnsi="Arial" w:cs="Arial"/>
+                <w:sz w:val="24"/>
+                <w:szCs w:val="24"/>
+              </w:rPr>
+              <w:t>)</w:t>
+            </w:r>
           </w:p>
           <w:p>
             <w:pPr>
@@ -768,25 +649,7 @@
                 <w:sz w:val="24"/>
                 <w:szCs w:val="24"/>
               </w:rPr>
-              <w:t xml:space="preserve"> {{  </w:t>
-            </w:r>
-            <w:proofErr w:type="spellStart"/>
-            <w:r>
-              <w:rPr>
-                <w:rFonts w:ascii="Arial" w:hAnsi="Arial" w:cs="Arial"/>
-                <w:sz w:val="24"/>
-                <w:szCs w:val="24"/>
-              </w:rPr>
-              <w:t>item.name_of_office_unit</w:t>
-            </w:r>
-            <w:proofErr w:type="spellEnd"/>
-            <w:r>
-              <w:rPr>
-                <w:rFonts w:ascii="Arial" w:hAnsi="Arial" w:cs="Arial"/>
-                <w:sz w:val="24"/>
-                <w:szCs w:val="24"/>
-              </w:rPr>
-              <w:t xml:space="preserve">  }}</w:t>
+              <w:t xml:space="preserve"> {{  item.name_of_office_unit  }}</w:t>
             </w:r>
           </w:p>
           <w:p>
@@ -819,25 +682,7 @@
                 <w:sz w:val="24"/>
                 <w:szCs w:val="24"/>
               </w:rPr>
-              <w:t xml:space="preserve">{{ </w:t>
-            </w:r>
-            <w:proofErr w:type="spellStart"/>
-            <w:r>
-              <w:rPr>
-                <w:rFonts w:ascii="Arial" w:hAnsi="Arial" w:cs="Arial"/>
-                <w:sz w:val="24"/>
-                <w:szCs w:val="24"/>
-              </w:rPr>
-              <w:t>item.immediate_supervisor</w:t>
-            </w:r>
-            <w:proofErr w:type="spellEnd"/>
-            <w:r>
-              <w:rPr>
-                <w:rFonts w:ascii="Arial" w:hAnsi="Arial" w:cs="Arial"/>
-                <w:sz w:val="24"/>
-                <w:szCs w:val="24"/>
-              </w:rPr>
-              <w:t xml:space="preserve"> }}</w:t>
+              <w:t>{{ item.immediate_supervisor }}</w:t>
             </w:r>
           </w:p>
           <w:p>
@@ -878,16 +723,7 @@
                 <w:sz w:val="24"/>
                 <w:szCs w:val="24"/>
               </w:rPr>
-              <w:t xml:space="preserve"> {{ </w:t>
-            </w:r>
-            <w:proofErr w:type="spellStart"/>
-            <w:r>
-              <w:rPr>
-                <w:rFonts w:ascii="Arial" w:hAnsi="Arial" w:cs="Arial"/>
-                <w:sz w:val="24"/>
-                <w:szCs w:val="24"/>
-              </w:rPr>
-              <w:t>item.</w:t>
+              <w:t xml:space="preserve"> {{ item.</w:t>
             </w:r>
             <w:r>
               <w:rPr>
@@ -897,7 +733,6 @@
               </w:rPr>
               <w:t>department_agency_office_company</w:t>
             </w:r>
-            <w:proofErr w:type="spellEnd"/>
             <w:r>
               <w:rPr>
                 <w:rFonts w:ascii="Arial" w:hAnsi="Arial" w:cs="Arial"/>
@@ -920,25 +755,7 @@
                 <w:sz w:val="24"/>
                 <w:szCs w:val="24"/>
               </w:rPr>
-              <w:t xml:space="preserve">{{ </w:t>
-            </w:r>
-            <w:proofErr w:type="spellStart"/>
-            <w:r>
-              <w:rPr>
-                <w:rFonts w:ascii="Arial" w:hAnsi="Arial" w:cs="Arial"/>
-                <w:sz w:val="24"/>
-                <w:szCs w:val="24"/>
-              </w:rPr>
-              <w:t>item.agency_address</w:t>
-            </w:r>
-            <w:proofErr w:type="spellEnd"/>
-            <w:r>
-              <w:rPr>
-                <w:rFonts w:ascii="Arial" w:hAnsi="Arial" w:cs="Arial"/>
-                <w:sz w:val="24"/>
-                <w:szCs w:val="24"/>
-              </w:rPr>
-              <w:t xml:space="preserve"> }},</w:t>
+              <w:t>{{ item.agency_address }},</w:t>
             </w:r>
           </w:p>
           <w:p>
@@ -1000,23 +817,7 @@
               <w:t>p</w:t>
             </w:r>
             <w:r>
-              <w:t xml:space="preserve"> for </w:t>
-            </w:r>
-            <w:proofErr w:type="spellStart"/>
-            <w:r>
-              <w:t>accomp</w:t>
-            </w:r>
-            <w:proofErr w:type="spellEnd"/>
-            <w:r>
-              <w:t xml:space="preserve"> in </w:t>
-            </w:r>
-            <w:proofErr w:type="spellStart"/>
-            <w:r>
-              <w:t>item.wda</w:t>
-            </w:r>
-            <w:proofErr w:type="spellEnd"/>
-            <w:r>
-              <w:t xml:space="preserve"> %}</w:t>
+              <w:t xml:space="preserve"> for accomp in item.wda %}</w:t>
             </w:r>
           </w:p>
           <w:p>
@@ -1032,16 +833,11 @@
             <w:r>
               <w:t xml:space="preserve"> if </w:t>
             </w:r>
-            <w:proofErr w:type="spellStart"/>
             <w:r>
               <w:t>accomp.wda</w:t>
             </w:r>
             <w:r>
-              <w:t>_type</w:t>
-            </w:r>
-            <w:proofErr w:type="spellEnd"/>
-            <w:r>
-              <w:t xml:space="preserve"> == ‘accomplishment’</w:t>
+              <w:t>_type == ‘accomplishment’</w:t>
             </w:r>
             <w:r>
               <w:rPr>
@@ -1085,25 +881,7 @@
                 <w:sz w:val="24"/>
                 <w:szCs w:val="24"/>
               </w:rPr>
-              <w:t xml:space="preserve">{{  </w:t>
-            </w:r>
-            <w:proofErr w:type="spellStart"/>
-            <w:r>
-              <w:rPr>
-                <w:rFonts w:ascii="Arial" w:hAnsi="Arial" w:cs="Arial"/>
-                <w:sz w:val="24"/>
-                <w:szCs w:val="24"/>
-              </w:rPr>
-              <w:t>accomp.wda</w:t>
-            </w:r>
-            <w:proofErr w:type="spellEnd"/>
-            <w:r>
-              <w:rPr>
-                <w:rFonts w:ascii="Arial" w:hAnsi="Arial" w:cs="Arial"/>
-                <w:sz w:val="24"/>
-                <w:szCs w:val="24"/>
-              </w:rPr>
-              <w:t xml:space="preserve"> }}</w:t>
+              <w:t>{{  accomp.wda }}</w:t>
             </w:r>
           </w:p>
           <w:p>
@@ -1122,15 +900,7 @@
               <w:t>p</w:t>
             </w:r>
             <w:r>
-              <w:t xml:space="preserve"> </w:t>
-            </w:r>
-            <w:proofErr w:type="spellStart"/>
-            <w:r>
-              <w:t>endif</w:t>
-            </w:r>
-            <w:proofErr w:type="spellEnd"/>
-            <w:r>
-              <w:t xml:space="preserve"> %}</w:t>
+              <w:t xml:space="preserve"> endif %}</w:t>
             </w:r>
           </w:p>
           <w:p>
@@ -1138,15 +908,7 @@
               <w:pStyle w:val="NoSpacing"/>
             </w:pPr>
             <w:r>
-              <w:t xml:space="preserve">{%p </w:t>
-            </w:r>
-            <w:proofErr w:type="spellStart"/>
-            <w:r>
-              <w:t>endfor</w:t>
-            </w:r>
-            <w:proofErr w:type="spellEnd"/>
-            <w:r>
-              <w:t xml:space="preserve"> %}</w:t>
+              <w:t>{%p endfor %}</w:t>
             </w:r>
           </w:p>
           <w:p>
@@ -1212,23 +974,7 @@
               <w:t>p</w:t>
             </w:r>
             <w:r>
-              <w:t xml:space="preserve"> for </w:t>
-            </w:r>
-            <w:proofErr w:type="spellStart"/>
-            <w:r>
-              <w:t>accomp</w:t>
-            </w:r>
-            <w:proofErr w:type="spellEnd"/>
-            <w:r>
-              <w:t xml:space="preserve"> in </w:t>
-            </w:r>
-            <w:proofErr w:type="spellStart"/>
-            <w:r>
-              <w:t>item.wda</w:t>
-            </w:r>
-            <w:proofErr w:type="spellEnd"/>
-            <w:r>
-              <w:t xml:space="preserve"> %}</w:t>
+              <w:t xml:space="preserve"> for accomp in item.wda %}</w:t>
             </w:r>
           </w:p>
           <w:p>
@@ -1238,16 +984,11 @@
             <w:r>
               <w:t xml:space="preserve">{%p if </w:t>
             </w:r>
-            <w:proofErr w:type="spellStart"/>
             <w:r>
               <w:t>accomp.wda</w:t>
             </w:r>
             <w:r>
-              <w:t>_type</w:t>
-            </w:r>
-            <w:proofErr w:type="spellEnd"/>
-            <w:r>
-              <w:t xml:space="preserve"> == ‘</w:t>
+              <w:t>_type == ‘</w:t>
             </w:r>
             <w:r>
               <w:t>summary’</w:t>
@@ -1295,25 +1036,7 @@
                 <w:sz w:val="24"/>
                 <w:szCs w:val="24"/>
               </w:rPr>
-              <w:t xml:space="preserve">{{  </w:t>
-            </w:r>
-            <w:proofErr w:type="spellStart"/>
-            <w:r>
-              <w:rPr>
-                <w:rFonts w:ascii="Arial" w:hAnsi="Arial" w:cs="Arial"/>
-                <w:sz w:val="24"/>
-                <w:szCs w:val="24"/>
-              </w:rPr>
-              <w:t>accomp.wda</w:t>
-            </w:r>
-            <w:proofErr w:type="spellEnd"/>
-            <w:r>
-              <w:rPr>
-                <w:rFonts w:ascii="Arial" w:hAnsi="Arial" w:cs="Arial"/>
-                <w:sz w:val="24"/>
-                <w:szCs w:val="24"/>
-              </w:rPr>
-              <w:t xml:space="preserve"> }}</w:t>
+              <w:t>{{  accomp.wda }}</w:t>
             </w:r>
           </w:p>
           <w:p>
@@ -1332,15 +1055,7 @@
               <w:t>p</w:t>
             </w:r>
             <w:r>
-              <w:t xml:space="preserve"> </w:t>
-            </w:r>
-            <w:proofErr w:type="spellStart"/>
-            <w:r>
-              <w:t>endif</w:t>
-            </w:r>
-            <w:proofErr w:type="spellEnd"/>
-            <w:r>
-              <w:t xml:space="preserve"> %}</w:t>
+              <w:t xml:space="preserve"> endif %}</w:t>
             </w:r>
           </w:p>
           <w:p>
@@ -1353,15 +1068,7 @@
               </w:rPr>
             </w:pPr>
             <w:r>
-              <w:t xml:space="preserve">{%p </w:t>
-            </w:r>
-            <w:proofErr w:type="spellStart"/>
-            <w:r>
-              <w:t>endfor</w:t>
-            </w:r>
-            <w:proofErr w:type="spellEnd"/>
-            <w:r>
-              <w:t xml:space="preserve"> %}</w:t>
+              <w:t>{%p endfor %}</w:t>
             </w:r>
           </w:p>
           <w:p>
@@ -1416,7 +1123,6 @@
               </w:rPr>
               <w:t>{%</w:t>
             </w:r>
-            <w:proofErr w:type="spellStart"/>
             <w:r>
               <w:rPr>
                 <w:rFonts w:ascii="Arial Narrow" w:eastAsia="Times New Roman" w:hAnsi="Arial Narrow" w:cs="Arial"/>
@@ -1425,40 +1131,7 @@
                 <w:sz w:val="20"/>
                 <w:szCs w:val="20"/>
               </w:rPr>
-              <w:t>tr</w:t>
-            </w:r>
-            <w:proofErr w:type="spellEnd"/>
-            <w:r>
-              <w:rPr>
-                <w:rFonts w:ascii="Arial Narrow" w:eastAsia="Times New Roman" w:hAnsi="Arial Narrow" w:cs="Arial"/>
-                <w:b/>
-                <w:bCs/>
-                <w:sz w:val="20"/>
-                <w:szCs w:val="20"/>
-              </w:rPr>
-              <w:t xml:space="preserve"> </w:t>
-            </w:r>
-            <w:proofErr w:type="spellStart"/>
-            <w:r>
-              <w:rPr>
-                <w:rFonts w:ascii="Arial Narrow" w:eastAsia="Times New Roman" w:hAnsi="Arial Narrow" w:cs="Arial"/>
-                <w:b/>
-                <w:bCs/>
-                <w:sz w:val="20"/>
-                <w:szCs w:val="20"/>
-              </w:rPr>
-              <w:t>endfor</w:t>
-            </w:r>
-            <w:proofErr w:type="spellEnd"/>
-            <w:r>
-              <w:rPr>
-                <w:rFonts w:ascii="Arial Narrow" w:eastAsia="Times New Roman" w:hAnsi="Arial Narrow" w:cs="Arial"/>
-                <w:b/>
-                <w:bCs/>
-                <w:sz w:val="20"/>
-                <w:szCs w:val="20"/>
-              </w:rPr>
-              <w:t xml:space="preserve"> %}</w:t>
+              <w:t>tr endfor %}</w:t>
             </w:r>
           </w:p>
         </w:tc>
@@ -1473,7 +1146,7 @@
         <mc:AlternateContent>
           <mc:Choice Requires="wps">
             <w:drawing>
-              <wp:anchor distT="0" distB="0" distL="114300" distR="114300" simplePos="0" relativeHeight="251658240" behindDoc="0" locked="0" layoutInCell="1" allowOverlap="1">
+              <wp:anchor distT="0" distB="0" distL="114300" distR="114300" simplePos="0" relativeHeight="251658240" behindDoc="0" locked="0" layoutInCell="1" allowOverlap="1" wp14:anchorId="07E7371F" wp14:editId="4C3A43B4">
                 <wp:simplePos x="0" y="0"/>
                 <wp:positionH relativeFrom="column">
                   <wp:posOffset>-955675</wp:posOffset>
@@ -1550,7 +1223,7 @@
           </mc:Choice>
           <mc:Fallback>
             <w:pict>
-              <v:shape id="Text Box 11" o:spid="_x0000_s1027" type="#_x0000_t202" style="position:absolute;margin-left:-75.25pt;margin-top:-173.05pt;width:571.7pt;height:19.6pt;z-index:251658240;visibility:visible;mso-wrap-style:square;mso-width-percent:0;mso-height-percent:0;mso-wrap-distance-left:9pt;mso-wrap-distance-top:0;mso-wrap-distance-right:9pt;mso-wrap-distance-bottom:0;mso-position-horizontal:absolute;mso-position-horizontal-relative:text;mso-position-vertical:absolute;mso-position-vertical-relative:text;mso-width-percent:0;mso-height-percent:0;mso-width-relative:margin;mso-height-relative:margin;v-text-anchor:top" o:gfxdata="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" stroked="f">
+              <v:shape w14:anchorId="07E7371F" id="Text Box 11" o:spid="_x0000_s1027" type="#_x0000_t202" style="position:absolute;margin-left:-75.25pt;margin-top:-173.05pt;width:571.7pt;height:19.6pt;z-index:251658240;visibility:visible;mso-wrap-style:square;mso-width-percent:0;mso-height-percent:0;mso-wrap-distance-left:9pt;mso-wrap-distance-top:0;mso-wrap-distance-right:9pt;mso-wrap-distance-bottom:0;mso-position-horizontal:absolute;mso-position-horizontal-relative:text;mso-position-vertical:absolute;mso-position-vertical-relative:text;mso-width-percent:0;mso-height-percent:0;mso-width-relative:margin;mso-height-relative:margin;v-text-anchor:top" o:gfxdata="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" stroked="f">
                 <v:textbox>
                   <w:txbxContent>
                     <w:p>
@@ -1601,7 +1274,7 @@
         <mc:AlternateContent>
           <mc:Choice Requires="wps">
             <w:drawing>
-              <wp:anchor distT="4294967295" distB="4294967295" distL="114300" distR="114300" simplePos="0" relativeHeight="251657216" behindDoc="0" locked="0" layoutInCell="1" allowOverlap="1">
+              <wp:anchor distT="4294967295" distB="4294967295" distL="114300" distR="114300" simplePos="0" relativeHeight="251657216" behindDoc="0" locked="0" layoutInCell="1" allowOverlap="1" wp14:anchorId="72442701" wp14:editId="3B9950AB">
                 <wp:simplePos x="0" y="0"/>
                 <wp:positionH relativeFrom="column">
                   <wp:posOffset>3657600</wp:posOffset>
@@ -1670,25 +1343,7 @@
           <w:sz w:val="26"/>
           <w:szCs w:val="26"/>
         </w:rPr>
-        <w:t>{{</w:t>
-      </w:r>
-      <w:proofErr w:type="spellStart"/>
-      <w:r>
-        <w:rPr>
-          <w:rFonts w:ascii="Arial" w:hAnsi="Arial" w:cs="Arial"/>
-          <w:sz w:val="26"/>
-          <w:szCs w:val="26"/>
-        </w:rPr>
-        <w:t>full_name</w:t>
-      </w:r>
-      <w:proofErr w:type="spellEnd"/>
-      <w:r>
-        <w:rPr>
-          <w:rFonts w:ascii="Arial" w:hAnsi="Arial" w:cs="Arial"/>
-          <w:sz w:val="26"/>
-          <w:szCs w:val="26"/>
-        </w:rPr>
-        <w:t>}}</w:t>
+        <w:t>{{full_name}}</w:t>
       </w:r>
     </w:p>
     <w:p>
@@ -1730,23 +1385,13 @@
           <w:szCs w:val="24"/>
         </w:rPr>
       </w:pPr>
-      <w:proofErr w:type="gramStart"/>
       <w:r>
         <w:rPr>
           <w:rFonts w:ascii="Arial" w:hAnsi="Arial" w:cs="Arial"/>
           <w:sz w:val="24"/>
           <w:szCs w:val="24"/>
         </w:rPr>
-        <w:t>of</w:t>
-      </w:r>
-      <w:proofErr w:type="gramEnd"/>
-      <w:r>
-        <w:rPr>
-          <w:rFonts w:ascii="Arial" w:hAnsi="Arial" w:cs="Arial"/>
-          <w:sz w:val="24"/>
-          <w:szCs w:val="24"/>
-        </w:rPr>
-        <w:t xml:space="preserve"> </w:t>
+        <w:t xml:space="preserve">of </w:t>
       </w:r>
       <w:r>
         <w:rPr>
@@ -1787,7 +1432,7 @@
         <mc:AlternateContent>
           <mc:Choice Requires="wps">
             <w:drawing>
-              <wp:anchor distT="4294967295" distB="4294967295" distL="114300" distR="114300" simplePos="0" relativeHeight="251660288" behindDoc="0" locked="0" layoutInCell="1" allowOverlap="1" wp14:anchorId="4219A792" wp14:editId="6D3E705E">
+              <wp:anchor distT="4294967295" distB="4294967295" distL="114300" distR="114300" simplePos="0" relativeHeight="251660288" behindDoc="0" locked="0" layoutInCell="1" allowOverlap="1" wp14:anchorId="03B87AFA" wp14:editId="57528DE7">
                 <wp:simplePos x="0" y="0"/>
                 <wp:positionH relativeFrom="column">
                   <wp:posOffset>3657600</wp:posOffset>
@@ -1860,43 +1505,7 @@
           <w:sz w:val="24"/>
           <w:szCs w:val="24"/>
         </w:rPr>
-        <w:t>{</w:t>
-      </w:r>
-      <w:proofErr w:type="gramStart"/>
-      <w:r>
-        <w:rPr>
-          <w:rFonts w:ascii="Arial" w:hAnsi="Arial" w:cs="Arial"/>
-          <w:sz w:val="24"/>
-          <w:szCs w:val="24"/>
-        </w:rPr>
-        <w:t xml:space="preserve">{ </w:t>
-      </w:r>
-      <w:proofErr w:type="spellStart"/>
-      <w:r>
-        <w:rPr>
-          <w:rFonts w:ascii="Arial" w:hAnsi="Arial" w:cs="Arial"/>
-          <w:sz w:val="24"/>
-          <w:szCs w:val="24"/>
-        </w:rPr>
-        <w:t>date</w:t>
-      </w:r>
-      <w:proofErr w:type="gramEnd"/>
-      <w:r>
-        <w:rPr>
-          <w:rFonts w:ascii="Arial" w:hAnsi="Arial" w:cs="Arial"/>
-          <w:sz w:val="24"/>
-          <w:szCs w:val="24"/>
-        </w:rPr>
-        <w:t>_now</w:t>
-      </w:r>
-      <w:proofErr w:type="spellEnd"/>
-      <w:r>
-        <w:rPr>
-          <w:rFonts w:ascii="Arial" w:hAnsi="Arial" w:cs="Arial"/>
-          <w:sz w:val="24"/>
-          <w:szCs w:val="24"/>
-        </w:rPr>
-        <w:t xml:space="preserve"> }}</w:t>
+        <w:t>{{ date_now }}</w:t>
       </w:r>
     </w:p>
     <w:p/>
@@ -1912,7 +1521,7 @@
 </file>
 
 <file path=word/numbering.xml><?xml version="1.0" encoding="utf-8"?>
-<w:numbering xmlns:wpc="http://schemas.microsoft.com/office/word/2010/wordprocessingCanvas" xmlns:cx="http://schemas.microsoft.com/office/drawing/2014/chartex" xmlns:cx1="http://schemas.microsoft.com/office/drawing/2015/9/8/chartex" xmlns:mc="http://schemas.openxmlformats.org/markup-compatibility/2006" xmlns:o="urn:schemas-microsoft-com:office:office" xmlns:r="http://schemas.openxmlformats.org/officeDocument/2006/relationships" xmlns:m="http://schemas.openxmlformats.org/officeDocument/2006/math" xmlns:v="urn:schemas-microsoft-com:vml" xmlns:wp14="http://schemas.microsoft.com/office/word/2010/wordprocessingDrawing" xmlns:wp="http://schemas.openxmlformats.org/drawingml/2006/wordprocessingDrawing" xmlns:w10="urn:schemas-microsoft-com:office:word" xmlns:w="http://schemas.openxmlformats.org/wordprocessingml/2006/main" xmlns:w14="http://schemas.microsoft.com/office/word/2010/wordml" xmlns:w15="http://schemas.microsoft.com/office/word/2012/wordml" xmlns:w16se="http://schemas.microsoft.com/office/word/2015/wordml/symex" xmlns:wpg="http://schemas.microsoft.com/office/word/2010/wordprocessingGroup" xmlns:wpi="http://schemas.microsoft.com/office/word/2010/wordprocessingInk" xmlns:wne="http://schemas.microsoft.com/office/word/2006/wordml" xmlns:wps="http://schemas.microsoft.com/office/word/2010/wordprocessingShape" mc:Ignorable="w14 w15 w16se wp14">
+<w:numbering xmlns:wpc="http://schemas.microsoft.com/office/word/2010/wordprocessingCanvas" xmlns:cx="http://schemas.microsoft.com/office/drawing/2014/chartex" xmlns:cx1="http://schemas.microsoft.com/office/drawing/2015/9/8/chartex" xmlns:cx2="http://schemas.microsoft.com/office/drawing/2015/10/21/chartex" xmlns:cx3="http://schemas.microsoft.com/office/drawing/2016/5/9/chartex" xmlns:cx4="http://schemas.microsoft.com/office/drawing/2016/5/10/chartex" xmlns:cx5="http://schemas.microsoft.com/office/drawing/2016/5/11/chartex" xmlns:cx6="http://schemas.microsoft.com/office/drawing/2016/5/12/chartex" xmlns:cx7="http://schemas.microsoft.com/office/drawing/2016/5/13/chartex" xmlns:cx8="http://schemas.microsoft.com/office/drawing/2016/5/14/chartex" xmlns:mc="http://schemas.openxmlformats.org/markup-compatibility/2006" xmlns:aink="http://schemas.microsoft.com/office/drawing/2016/ink" xmlns:am3d="http://schemas.microsoft.com/office/drawing/2017/model3d" xmlns:o="urn:schemas-microsoft-com:office:office" xmlns:oel="http://schemas.microsoft.com/office/2019/extlst" xmlns:r="http://schemas.openxmlformats.org/officeDocument/2006/relationships" xmlns:m="http://schemas.openxmlformats.org/officeDocument/2006/math" xmlns:v="urn:schemas-microsoft-com:vml" xmlns:wp14="http://schemas.microsoft.com/office/word/2010/wordprocessingDrawing" xmlns:wp="http://schemas.openxmlformats.org/drawingml/2006/wordprocessingDrawing" xmlns:w10="urn:schemas-microsoft-com:office:word" xmlns:w="http://schemas.openxmlformats.org/wordprocessingml/2006/main" xmlns:w14="http://schemas.microsoft.com/office/word/2010/wordml" xmlns:w15="http://schemas.microsoft.com/office/word/2012/wordml" xmlns:w16cex="http://schemas.microsoft.com/office/word/2018/wordml/cex" xmlns:w16cid="http://schemas.microsoft.com/office/word/2016/wordml/cid" xmlns:w16="http://schemas.microsoft.com/office/word/2018/wordml" xmlns:w16sdtdh="http://schemas.microsoft.com/office/word/2020/wordml/sdtdatahash" xmlns:w16se="http://schemas.microsoft.com/office/word/2015/wordml/symex" xmlns:wpg="http://schemas.microsoft.com/office/word/2010/wordprocessingGroup" xmlns:wpi="http://schemas.microsoft.com/office/word/2010/wordprocessingInk" xmlns:wne="http://schemas.microsoft.com/office/word/2006/wordml" xmlns:wps="http://schemas.microsoft.com/office/word/2010/wordprocessingShape" mc:Ignorable="w14 w15 w16se w16cid w16 w16cex w16sdtdh wp14">
   <w:abstractNum w:abstractNumId="0" w15:restartNumberingAfterBreak="0">
     <w:nsid w:val="11B91FF7"/>
     <w:multiLevelType w:val="hybridMultilevel"/>
@@ -2026,14 +1635,14 @@
       </w:rPr>
     </w:lvl>
   </w:abstractNum>
-  <w:num w:numId="1">
+  <w:num w:numId="1" w16cid:durableId="817069788">
     <w:abstractNumId w:val="0"/>
   </w:num>
 </w:numbering>
 </file>
 
 <file path=word/styles.xml><?xml version="1.0" encoding="utf-8"?>
-<w:styles xmlns:mc="http://schemas.openxmlformats.org/markup-compatibility/2006" xmlns:r="http://schemas.openxmlformats.org/officeDocument/2006/relationships" xmlns:w="http://schemas.openxmlformats.org/wordprocessingml/2006/main" xmlns:w14="http://schemas.microsoft.com/office/word/2010/wordml" xmlns:w15="http://schemas.microsoft.com/office/word/2012/wordml" xmlns:w16se="http://schemas.microsoft.com/office/word/2015/wordml/symex" mc:Ignorable="w14 w15 w16se">
+<w:styles xmlns:mc="http://schemas.openxmlformats.org/markup-compatibility/2006" xmlns:r="http://schemas.openxmlformats.org/officeDocument/2006/relationships" xmlns:w="http://schemas.openxmlformats.org/wordprocessingml/2006/main" xmlns:w14="http://schemas.microsoft.com/office/word/2010/wordml" xmlns:w15="http://schemas.microsoft.com/office/word/2012/wordml" xmlns:w16cex="http://schemas.microsoft.com/office/word/2018/wordml/cex" xmlns:w16cid="http://schemas.microsoft.com/office/word/2016/wordml/cid" xmlns:w16="http://schemas.microsoft.com/office/word/2018/wordml" xmlns:w16sdtdh="http://schemas.microsoft.com/office/word/2020/wordml/sdtdatahash" xmlns:w16se="http://schemas.microsoft.com/office/word/2015/wordml/symex" mc:Ignorable="w14 w15 w16se w16cid w16 w16cex w16sdtdh">
   <w:docDefaults>
     <w:rPrDefault>
       <w:rPr>
@@ -2049,7 +1658,7 @@
       </w:pPr>
     </w:pPrDefault>
   </w:docDefaults>
-  <w:latentStyles w:defLockedState="0" w:defUIPriority="99" w:defSemiHidden="0" w:defUnhideWhenUsed="0" w:defQFormat="0" w:count="371">
+  <w:latentStyles w:defLockedState="0" w:defUIPriority="99" w:defSemiHidden="0" w:defUnhideWhenUsed="0" w:defQFormat="0" w:count="376">
     <w:lsdException w:name="Normal" w:uiPriority="0" w:qFormat="1"/>
     <w:lsdException w:name="heading 1" w:uiPriority="9" w:qFormat="1"/>
     <w:lsdException w:name="heading 2" w:semiHidden="1" w:uiPriority="9" w:unhideWhenUsed="1" w:qFormat="1"/>
@@ -2155,7 +1764,6 @@
     <w:lsdException w:name="HTML Sample" w:semiHidden="1" w:unhideWhenUsed="1"/>
     <w:lsdException w:name="HTML Typewriter" w:semiHidden="1" w:unhideWhenUsed="1"/>
     <w:lsdException w:name="HTML Variable" w:semiHidden="1" w:unhideWhenUsed="1"/>
-    <w:lsdException w:name="Normal Table" w:semiHidden="1" w:unhideWhenUsed="1"/>
     <w:lsdException w:name="annotation subject" w:semiHidden="1" w:unhideWhenUsed="1"/>
     <w:lsdException w:name="No List" w:semiHidden="1" w:unhideWhenUsed="1"/>
     <w:lsdException w:name="Outline List 1" w:semiHidden="1" w:unhideWhenUsed="1"/>
@@ -2198,11 +1806,8 @@
     <w:lsdException w:name="Table Contemporary" w:semiHidden="1" w:unhideWhenUsed="1"/>
     <w:lsdException w:name="Table Elegant" w:semiHidden="1" w:unhideWhenUsed="1"/>
     <w:lsdException w:name="Table Professional" w:semiHidden="1" w:unhideWhenUsed="1"/>
-    <w:lsdException w:name="Table Subtle 1" w:semiHidden="1" w:unhideWhenUsed="1"/>
     <w:lsdException w:name="Table Subtle 2" w:semiHidden="1" w:unhideWhenUsed="1"/>
     <w:lsdException w:name="Table Web 1" w:semiHidden="1" w:unhideWhenUsed="1"/>
-    <w:lsdException w:name="Table Web 2" w:semiHidden="1" w:unhideWhenUsed="1"/>
-    <w:lsdException w:name="Table Web 3" w:semiHidden="1" w:unhideWhenUsed="1"/>
     <w:lsdException w:name="Balloon Text" w:semiHidden="1" w:unhideWhenUsed="1"/>
     <w:lsdException w:name="Table Grid" w:uiPriority="39"/>
     <w:lsdException w:name="Table Theme" w:semiHidden="1" w:unhideWhenUsed="1"/>
@@ -2421,6 +2026,11 @@
     <w:lsdException w:name="List Table 5 Dark Accent 6" w:uiPriority="50"/>
     <w:lsdException w:name="List Table 6 Colorful Accent 6" w:uiPriority="51"/>
     <w:lsdException w:name="List Table 7 Colorful Accent 6" w:uiPriority="52"/>
+    <w:lsdException w:name="Mention" w:semiHidden="1" w:unhideWhenUsed="1"/>
+    <w:lsdException w:name="Smart Hyperlink" w:semiHidden="1" w:unhideWhenUsed="1"/>
+    <w:lsdException w:name="Hashtag" w:semiHidden="1" w:unhideWhenUsed="1"/>
+    <w:lsdException w:name="Unresolved Mention" w:semiHidden="1" w:unhideWhenUsed="1"/>
+    <w:lsdException w:name="Smart Link" w:semiHidden="1" w:unhideWhenUsed="1"/>
   </w:latentStyles>
   <w:style w:type="paragraph" w:default="1" w:styleId="Normal">
     <w:name w:val="Normal"/>

</xml_diff>

<commit_message>
realigned date in word template
</commit_message>
<xml_diff>
--- a/website/static/templates/WES_TEMPLATE.docx
+++ b/website/static/templates/WES_TEMPLATE.docx
@@ -1,6 +1,6 @@
 
 <file path=word/document.xml><?xml version="1.0" encoding="utf-8"?>
-<w:document xmlns:wpc="http://schemas.microsoft.com/office/word/2010/wordprocessingCanvas" xmlns:cx="http://schemas.microsoft.com/office/drawing/2014/chartex" xmlns:cx1="http://schemas.microsoft.com/office/drawing/2015/9/8/chartex" xmlns:cx2="http://schemas.microsoft.com/office/drawing/2015/10/21/chartex" xmlns:cx3="http://schemas.microsoft.com/office/drawing/2016/5/9/chartex" xmlns:cx4="http://schemas.microsoft.com/office/drawing/2016/5/10/chartex" xmlns:cx5="http://schemas.microsoft.com/office/drawing/2016/5/11/chartex" xmlns:cx6="http://schemas.microsoft.com/office/drawing/2016/5/12/chartex" xmlns:cx7="http://schemas.microsoft.com/office/drawing/2016/5/13/chartex" xmlns:cx8="http://schemas.microsoft.com/office/drawing/2016/5/14/chartex" xmlns:mc="http://schemas.openxmlformats.org/markup-compatibility/2006" xmlns:aink="http://schemas.microsoft.com/office/drawing/2016/ink" xmlns:am3d="http://schemas.microsoft.com/office/drawing/2017/model3d" xmlns:o="urn:schemas-microsoft-com:office:office" xmlns:oel="http://schemas.microsoft.com/office/2019/extlst" xmlns:r="http://schemas.openxmlformats.org/officeDocument/2006/relationships" xmlns:m="http://schemas.openxmlformats.org/officeDocument/2006/math" xmlns:v="urn:schemas-microsoft-com:vml" xmlns:wp14="http://schemas.microsoft.com/office/word/2010/wordprocessingDrawing" xmlns:wp="http://schemas.openxmlformats.org/drawingml/2006/wordprocessingDrawing" xmlns:w10="urn:schemas-microsoft-com:office:word" xmlns:w="http://schemas.openxmlformats.org/wordprocessingml/2006/main" xmlns:w14="http://schemas.microsoft.com/office/word/2010/wordml" xmlns:w15="http://schemas.microsoft.com/office/word/2012/wordml" xmlns:w16cex="http://schemas.microsoft.com/office/word/2018/wordml/cex" xmlns:w16cid="http://schemas.microsoft.com/office/word/2016/wordml/cid" xmlns:w16="http://schemas.microsoft.com/office/word/2018/wordml" xmlns:w16sdtdh="http://schemas.microsoft.com/office/word/2020/wordml/sdtdatahash" xmlns:w16se="http://schemas.microsoft.com/office/word/2015/wordml/symex" xmlns:wpg="http://schemas.microsoft.com/office/word/2010/wordprocessingGroup" xmlns:wpi="http://schemas.microsoft.com/office/word/2010/wordprocessingInk" xmlns:wne="http://schemas.microsoft.com/office/word/2006/wordml" xmlns:wps="http://schemas.microsoft.com/office/word/2010/wordprocessingShape" mc:Ignorable="w14 w15 w16se w16cid w16 w16cex w16sdtdh wp14">
+<w:document xmlns:wpc="http://schemas.microsoft.com/office/word/2010/wordprocessingCanvas" xmlns:cx="http://schemas.microsoft.com/office/drawing/2014/chartex" xmlns:cx1="http://schemas.microsoft.com/office/drawing/2015/9/8/chartex" xmlns:mc="http://schemas.openxmlformats.org/markup-compatibility/2006" xmlns:o="urn:schemas-microsoft-com:office:office" xmlns:r="http://schemas.openxmlformats.org/officeDocument/2006/relationships" xmlns:m="http://schemas.openxmlformats.org/officeDocument/2006/math" xmlns:v="urn:schemas-microsoft-com:vml" xmlns:wp14="http://schemas.microsoft.com/office/word/2010/wordprocessingDrawing" xmlns:wp="http://schemas.openxmlformats.org/drawingml/2006/wordprocessingDrawing" xmlns:w10="urn:schemas-microsoft-com:office:word" xmlns:w="http://schemas.openxmlformats.org/wordprocessingml/2006/main" xmlns:w14="http://schemas.microsoft.com/office/word/2010/wordml" xmlns:w15="http://schemas.microsoft.com/office/word/2012/wordml" xmlns:w16se="http://schemas.microsoft.com/office/word/2015/wordml/symex" xmlns:wpg="http://schemas.microsoft.com/office/word/2010/wordprocessingGroup" xmlns:wpi="http://schemas.microsoft.com/office/word/2010/wordprocessingInk" xmlns:wne="http://schemas.microsoft.com/office/word/2006/wordml" xmlns:wps="http://schemas.microsoft.com/office/word/2010/wordprocessingShape" mc:Ignorable="w14 w15 w16se wp14">
   <w:body>
     <w:tbl>
       <w:tblPr>
@@ -127,7 +127,7 @@
                     </wp:anchor>
                   </w:drawing>
                 </mc:Choice>
-                <mc:Fallback>
+                <mc:Fallback xmlns:w16sdtdh="http://schemas.microsoft.com/office/word/2020/wordml/sdtdatahash" xmlns:w16="http://schemas.microsoft.com/office/word/2018/wordml" xmlns:w16cid="http://schemas.microsoft.com/office/word/2016/wordml/cid" xmlns:w16cex="http://schemas.microsoft.com/office/word/2018/wordml/cex" xmlns:oel="http://schemas.microsoft.com/office/2019/extlst" xmlns:am3d="http://schemas.microsoft.com/office/drawing/2017/model3d" xmlns:aink="http://schemas.microsoft.com/office/drawing/2016/ink" xmlns:cx8="http://schemas.microsoft.com/office/drawing/2016/5/14/chartex" xmlns:cx7="http://schemas.microsoft.com/office/drawing/2016/5/13/chartex" xmlns:cx6="http://schemas.microsoft.com/office/drawing/2016/5/12/chartex" xmlns:cx5="http://schemas.microsoft.com/office/drawing/2016/5/11/chartex" xmlns:cx4="http://schemas.microsoft.com/office/drawing/2016/5/10/chartex" xmlns:cx3="http://schemas.microsoft.com/office/drawing/2016/5/9/chartex" xmlns:cx2="http://schemas.microsoft.com/office/drawing/2015/10/21/chartex">
                   <w:pict>
                     <v:shapetype w14:anchorId="3D1E050E" id="_x0000_t202" coordsize="21600,21600" o:spt="202" path="m,l,21600r21600,l21600,xe">
                       <v:stroke joinstyle="miter"/>
@@ -447,6 +447,7 @@
               </w:rPr>
               <w:t>{%</w:t>
             </w:r>
+            <w:proofErr w:type="spellStart"/>
             <w:r>
               <w:rPr>
                 <w:rFonts w:ascii="Arial Narrow" w:eastAsia="Times New Roman" w:hAnsi="Arial Narrow" w:cs="Arial"/>
@@ -455,7 +456,40 @@
                 <w:sz w:val="20"/>
                 <w:szCs w:val="20"/>
               </w:rPr>
-              <w:t>tr for item in row_contents %}</w:t>
+              <w:t>tr</w:t>
+            </w:r>
+            <w:proofErr w:type="spellEnd"/>
+            <w:r>
+              <w:rPr>
+                <w:rFonts w:ascii="Arial Narrow" w:eastAsia="Times New Roman" w:hAnsi="Arial Narrow" w:cs="Arial"/>
+                <w:b/>
+                <w:bCs/>
+                <w:sz w:val="20"/>
+                <w:szCs w:val="20"/>
+              </w:rPr>
+              <w:t xml:space="preserve"> for item in </w:t>
+            </w:r>
+            <w:proofErr w:type="spellStart"/>
+            <w:r>
+              <w:rPr>
+                <w:rFonts w:ascii="Arial Narrow" w:eastAsia="Times New Roman" w:hAnsi="Arial Narrow" w:cs="Arial"/>
+                <w:b/>
+                <w:bCs/>
+                <w:sz w:val="20"/>
+                <w:szCs w:val="20"/>
+              </w:rPr>
+              <w:t>row_contents</w:t>
+            </w:r>
+            <w:proofErr w:type="spellEnd"/>
+            <w:r>
+              <w:rPr>
+                <w:rFonts w:ascii="Arial Narrow" w:eastAsia="Times New Roman" w:hAnsi="Arial Narrow" w:cs="Arial"/>
+                <w:b/>
+                <w:bCs/>
+                <w:sz w:val="20"/>
+                <w:szCs w:val="20"/>
+              </w:rPr>
+              <w:t xml:space="preserve"> %}</w:t>
             </w:r>
           </w:p>
         </w:tc>
@@ -519,7 +553,43 @@
                 <w:sz w:val="24"/>
                 <w:szCs w:val="24"/>
               </w:rPr>
-              <w:t>{{ item.date_from}} - {{ item.date_to}}</w:t>
+              <w:t xml:space="preserve">{{ </w:t>
+            </w:r>
+            <w:proofErr w:type="spellStart"/>
+            <w:r>
+              <w:rPr>
+                <w:rFonts w:ascii="Arial" w:hAnsi="Arial" w:cs="Arial"/>
+                <w:sz w:val="24"/>
+                <w:szCs w:val="24"/>
+              </w:rPr>
+              <w:t>item.date_from</w:t>
+            </w:r>
+            <w:proofErr w:type="spellEnd"/>
+            <w:r>
+              <w:rPr>
+                <w:rFonts w:ascii="Arial" w:hAnsi="Arial" w:cs="Arial"/>
+                <w:sz w:val="24"/>
+                <w:szCs w:val="24"/>
+              </w:rPr>
+              <w:t xml:space="preserve">}} - {{ </w:t>
+            </w:r>
+            <w:proofErr w:type="spellStart"/>
+            <w:r>
+              <w:rPr>
+                <w:rFonts w:ascii="Arial" w:hAnsi="Arial" w:cs="Arial"/>
+                <w:sz w:val="24"/>
+                <w:szCs w:val="24"/>
+              </w:rPr>
+              <w:t>item.date_to</w:t>
+            </w:r>
+            <w:proofErr w:type="spellEnd"/>
+            <w:r>
+              <w:rPr>
+                <w:rFonts w:ascii="Arial" w:hAnsi="Arial" w:cs="Arial"/>
+                <w:sz w:val="24"/>
+                <w:szCs w:val="24"/>
+              </w:rPr>
+              <w:t>}}</w:t>
             </w:r>
             <w:r>
               <w:rPr>
@@ -568,7 +638,25 @@
                 <w:sz w:val="24"/>
                 <w:szCs w:val="24"/>
               </w:rPr>
-              <w:t>{{ item.position_title }}</w:t>
+              <w:t xml:space="preserve">{{ </w:t>
+            </w:r>
+            <w:proofErr w:type="spellStart"/>
+            <w:r>
+              <w:rPr>
+                <w:rFonts w:ascii="Arial" w:hAnsi="Arial" w:cs="Arial"/>
+                <w:sz w:val="24"/>
+                <w:szCs w:val="24"/>
+              </w:rPr>
+              <w:t>item.position_title</w:t>
+            </w:r>
+            <w:proofErr w:type="spellEnd"/>
+            <w:r>
+              <w:rPr>
+                <w:rFonts w:ascii="Arial" w:hAnsi="Arial" w:cs="Arial"/>
+                <w:sz w:val="24"/>
+                <w:szCs w:val="24"/>
+              </w:rPr>
+              <w:t xml:space="preserve"> }}</w:t>
             </w:r>
             <w:r>
               <w:rPr>
@@ -592,7 +680,16 @@
                 <w:sz w:val="24"/>
                 <w:szCs w:val="24"/>
               </w:rPr>
-              <w:t>{{item.</w:t>
+              <w:t>{{</w:t>
+            </w:r>
+            <w:proofErr w:type="spellStart"/>
+            <w:r>
+              <w:rPr>
+                <w:rFonts w:ascii="Arial" w:hAnsi="Arial" w:cs="Arial"/>
+                <w:sz w:val="24"/>
+                <w:szCs w:val="24"/>
+              </w:rPr>
+              <w:t>item.</w:t>
             </w:r>
             <w:r>
               <w:rPr>
@@ -602,6 +699,7 @@
               </w:rPr>
               <w:t>status_of_appointment</w:t>
             </w:r>
+            <w:proofErr w:type="spellEnd"/>
             <w:r>
               <w:rPr>
                 <w:rFonts w:ascii="Arial" w:hAnsi="Arial" w:cs="Arial"/>
@@ -649,7 +747,25 @@
                 <w:sz w:val="24"/>
                 <w:szCs w:val="24"/>
               </w:rPr>
-              <w:t xml:space="preserve"> {{  item.name_of_office_unit  }}</w:t>
+              <w:t xml:space="preserve"> {{  </w:t>
+            </w:r>
+            <w:proofErr w:type="spellStart"/>
+            <w:r>
+              <w:rPr>
+                <w:rFonts w:ascii="Arial" w:hAnsi="Arial" w:cs="Arial"/>
+                <w:sz w:val="24"/>
+                <w:szCs w:val="24"/>
+              </w:rPr>
+              <w:t>item.name_of_office_unit</w:t>
+            </w:r>
+            <w:proofErr w:type="spellEnd"/>
+            <w:r>
+              <w:rPr>
+                <w:rFonts w:ascii="Arial" w:hAnsi="Arial" w:cs="Arial"/>
+                <w:sz w:val="24"/>
+                <w:szCs w:val="24"/>
+              </w:rPr>
+              <w:t xml:space="preserve">  }}</w:t>
             </w:r>
           </w:p>
           <w:p>
@@ -682,7 +798,25 @@
                 <w:sz w:val="24"/>
                 <w:szCs w:val="24"/>
               </w:rPr>
-              <w:t>{{ item.immediate_supervisor }}</w:t>
+              <w:t xml:space="preserve">{{ </w:t>
+            </w:r>
+            <w:proofErr w:type="spellStart"/>
+            <w:r>
+              <w:rPr>
+                <w:rFonts w:ascii="Arial" w:hAnsi="Arial" w:cs="Arial"/>
+                <w:sz w:val="24"/>
+                <w:szCs w:val="24"/>
+              </w:rPr>
+              <w:t>item.immediate_supervisor</w:t>
+            </w:r>
+            <w:proofErr w:type="spellEnd"/>
+            <w:r>
+              <w:rPr>
+                <w:rFonts w:ascii="Arial" w:hAnsi="Arial" w:cs="Arial"/>
+                <w:sz w:val="24"/>
+                <w:szCs w:val="24"/>
+              </w:rPr>
+              <w:t xml:space="preserve"> }}</w:t>
             </w:r>
           </w:p>
           <w:p>
@@ -723,7 +857,16 @@
                 <w:sz w:val="24"/>
                 <w:szCs w:val="24"/>
               </w:rPr>
-              <w:t xml:space="preserve"> {{ item.</w:t>
+              <w:t xml:space="preserve"> {{ </w:t>
+            </w:r>
+            <w:proofErr w:type="spellStart"/>
+            <w:r>
+              <w:rPr>
+                <w:rFonts w:ascii="Arial" w:hAnsi="Arial" w:cs="Arial"/>
+                <w:sz w:val="24"/>
+                <w:szCs w:val="24"/>
+              </w:rPr>
+              <w:t>item.</w:t>
             </w:r>
             <w:r>
               <w:rPr>
@@ -733,6 +876,7 @@
               </w:rPr>
               <w:t>department_agency_office_company</w:t>
             </w:r>
+            <w:proofErr w:type="spellEnd"/>
             <w:r>
               <w:rPr>
                 <w:rFonts w:ascii="Arial" w:hAnsi="Arial" w:cs="Arial"/>
@@ -755,7 +899,25 @@
                 <w:sz w:val="24"/>
                 <w:szCs w:val="24"/>
               </w:rPr>
-              <w:t>{{ item.agency_address }},</w:t>
+              <w:t xml:space="preserve">{{ </w:t>
+            </w:r>
+            <w:proofErr w:type="spellStart"/>
+            <w:r>
+              <w:rPr>
+                <w:rFonts w:ascii="Arial" w:hAnsi="Arial" w:cs="Arial"/>
+                <w:sz w:val="24"/>
+                <w:szCs w:val="24"/>
+              </w:rPr>
+              <w:t>item.agency_address</w:t>
+            </w:r>
+            <w:proofErr w:type="spellEnd"/>
+            <w:r>
+              <w:rPr>
+                <w:rFonts w:ascii="Arial" w:hAnsi="Arial" w:cs="Arial"/>
+                <w:sz w:val="24"/>
+                <w:szCs w:val="24"/>
+              </w:rPr>
+              <w:t xml:space="preserve"> }},</w:t>
             </w:r>
           </w:p>
           <w:p>
@@ -817,7 +979,23 @@
               <w:t>p</w:t>
             </w:r>
             <w:r>
-              <w:t xml:space="preserve"> for accomp in item.wda %}</w:t>
+              <w:t xml:space="preserve"> for </w:t>
+            </w:r>
+            <w:proofErr w:type="spellStart"/>
+            <w:r>
+              <w:t>accomp</w:t>
+            </w:r>
+            <w:proofErr w:type="spellEnd"/>
+            <w:r>
+              <w:t xml:space="preserve"> in </w:t>
+            </w:r>
+            <w:proofErr w:type="spellStart"/>
+            <w:r>
+              <w:t>item.wda</w:t>
+            </w:r>
+            <w:proofErr w:type="spellEnd"/>
+            <w:r>
+              <w:t xml:space="preserve"> %}</w:t>
             </w:r>
           </w:p>
           <w:p>
@@ -833,11 +1011,16 @@
             <w:r>
               <w:t xml:space="preserve"> if </w:t>
             </w:r>
+            <w:proofErr w:type="spellStart"/>
             <w:r>
               <w:t>accomp.wda</w:t>
             </w:r>
             <w:r>
-              <w:t>_type == ‘accomplishment’</w:t>
+              <w:t>_type</w:t>
+            </w:r>
+            <w:proofErr w:type="spellEnd"/>
+            <w:r>
+              <w:t xml:space="preserve"> == ‘accomplishment’</w:t>
             </w:r>
             <w:r>
               <w:rPr>
@@ -881,7 +1064,25 @@
                 <w:sz w:val="24"/>
                 <w:szCs w:val="24"/>
               </w:rPr>
-              <w:t>{{  accomp.wda }}</w:t>
+              <w:t xml:space="preserve">{{  </w:t>
+            </w:r>
+            <w:proofErr w:type="spellStart"/>
+            <w:r>
+              <w:rPr>
+                <w:rFonts w:ascii="Arial" w:hAnsi="Arial" w:cs="Arial"/>
+                <w:sz w:val="24"/>
+                <w:szCs w:val="24"/>
+              </w:rPr>
+              <w:t>accomp.wda</w:t>
+            </w:r>
+            <w:proofErr w:type="spellEnd"/>
+            <w:r>
+              <w:rPr>
+                <w:rFonts w:ascii="Arial" w:hAnsi="Arial" w:cs="Arial"/>
+                <w:sz w:val="24"/>
+                <w:szCs w:val="24"/>
+              </w:rPr>
+              <w:t xml:space="preserve"> }}</w:t>
             </w:r>
           </w:p>
           <w:p>
@@ -900,7 +1101,15 @@
               <w:t>p</w:t>
             </w:r>
             <w:r>
-              <w:t xml:space="preserve"> endif %}</w:t>
+              <w:t xml:space="preserve"> </w:t>
+            </w:r>
+            <w:proofErr w:type="spellStart"/>
+            <w:r>
+              <w:t>endif</w:t>
+            </w:r>
+            <w:proofErr w:type="spellEnd"/>
+            <w:r>
+              <w:t xml:space="preserve"> %}</w:t>
             </w:r>
           </w:p>
           <w:p>
@@ -908,7 +1117,15 @@
               <w:pStyle w:val="NoSpacing"/>
             </w:pPr>
             <w:r>
-              <w:t>{%p endfor %}</w:t>
+              <w:t xml:space="preserve">{%p </w:t>
+            </w:r>
+            <w:proofErr w:type="spellStart"/>
+            <w:r>
+              <w:t>endfor</w:t>
+            </w:r>
+            <w:proofErr w:type="spellEnd"/>
+            <w:r>
+              <w:t xml:space="preserve"> %}</w:t>
             </w:r>
           </w:p>
           <w:p>
@@ -974,7 +1191,23 @@
               <w:t>p</w:t>
             </w:r>
             <w:r>
-              <w:t xml:space="preserve"> for accomp in item.wda %}</w:t>
+              <w:t xml:space="preserve"> for </w:t>
+            </w:r>
+            <w:proofErr w:type="spellStart"/>
+            <w:r>
+              <w:t>accomp</w:t>
+            </w:r>
+            <w:proofErr w:type="spellEnd"/>
+            <w:r>
+              <w:t xml:space="preserve"> in </w:t>
+            </w:r>
+            <w:proofErr w:type="spellStart"/>
+            <w:r>
+              <w:t>item.wda</w:t>
+            </w:r>
+            <w:proofErr w:type="spellEnd"/>
+            <w:r>
+              <w:t xml:space="preserve"> %}</w:t>
             </w:r>
           </w:p>
           <w:p>
@@ -984,11 +1217,16 @@
             <w:r>
               <w:t xml:space="preserve">{%p if </w:t>
             </w:r>
+            <w:proofErr w:type="spellStart"/>
             <w:r>
               <w:t>accomp.wda</w:t>
             </w:r>
             <w:r>
-              <w:t>_type == ‘</w:t>
+              <w:t>_type</w:t>
+            </w:r>
+            <w:proofErr w:type="spellEnd"/>
+            <w:r>
+              <w:t xml:space="preserve"> == ‘</w:t>
             </w:r>
             <w:r>
               <w:t>summary’</w:t>
@@ -1036,7 +1274,25 @@
                 <w:sz w:val="24"/>
                 <w:szCs w:val="24"/>
               </w:rPr>
-              <w:t>{{  accomp.wda }}</w:t>
+              <w:t xml:space="preserve">{{  </w:t>
+            </w:r>
+            <w:proofErr w:type="spellStart"/>
+            <w:r>
+              <w:rPr>
+                <w:rFonts w:ascii="Arial" w:hAnsi="Arial" w:cs="Arial"/>
+                <w:sz w:val="24"/>
+                <w:szCs w:val="24"/>
+              </w:rPr>
+              <w:t>accomp.wda</w:t>
+            </w:r>
+            <w:proofErr w:type="spellEnd"/>
+            <w:r>
+              <w:rPr>
+                <w:rFonts w:ascii="Arial" w:hAnsi="Arial" w:cs="Arial"/>
+                <w:sz w:val="24"/>
+                <w:szCs w:val="24"/>
+              </w:rPr>
+              <w:t xml:space="preserve"> }}</w:t>
             </w:r>
           </w:p>
           <w:p>
@@ -1055,7 +1311,15 @@
               <w:t>p</w:t>
             </w:r>
             <w:r>
-              <w:t xml:space="preserve"> endif %}</w:t>
+              <w:t xml:space="preserve"> </w:t>
+            </w:r>
+            <w:proofErr w:type="spellStart"/>
+            <w:r>
+              <w:t>endif</w:t>
+            </w:r>
+            <w:proofErr w:type="spellEnd"/>
+            <w:r>
+              <w:t xml:space="preserve"> %}</w:t>
             </w:r>
           </w:p>
           <w:p>
@@ -1068,7 +1332,15 @@
               </w:rPr>
             </w:pPr>
             <w:r>
-              <w:t>{%p endfor %}</w:t>
+              <w:t xml:space="preserve">{%p </w:t>
+            </w:r>
+            <w:proofErr w:type="spellStart"/>
+            <w:r>
+              <w:t>endfor</w:t>
+            </w:r>
+            <w:proofErr w:type="spellEnd"/>
+            <w:r>
+              <w:t xml:space="preserve"> %}</w:t>
             </w:r>
           </w:p>
           <w:p>
@@ -1123,6 +1395,7 @@
               </w:rPr>
               <w:t>{%</w:t>
             </w:r>
+            <w:proofErr w:type="spellStart"/>
             <w:r>
               <w:rPr>
                 <w:rFonts w:ascii="Arial Narrow" w:eastAsia="Times New Roman" w:hAnsi="Arial Narrow" w:cs="Arial"/>
@@ -1131,7 +1404,40 @@
                 <w:sz w:val="20"/>
                 <w:szCs w:val="20"/>
               </w:rPr>
-              <w:t>tr endfor %}</w:t>
+              <w:t>tr</w:t>
+            </w:r>
+            <w:proofErr w:type="spellEnd"/>
+            <w:r>
+              <w:rPr>
+                <w:rFonts w:ascii="Arial Narrow" w:eastAsia="Times New Roman" w:hAnsi="Arial Narrow" w:cs="Arial"/>
+                <w:b/>
+                <w:bCs/>
+                <w:sz w:val="20"/>
+                <w:szCs w:val="20"/>
+              </w:rPr>
+              <w:t xml:space="preserve"> </w:t>
+            </w:r>
+            <w:proofErr w:type="spellStart"/>
+            <w:r>
+              <w:rPr>
+                <w:rFonts w:ascii="Arial Narrow" w:eastAsia="Times New Roman" w:hAnsi="Arial Narrow" w:cs="Arial"/>
+                <w:b/>
+                <w:bCs/>
+                <w:sz w:val="20"/>
+                <w:szCs w:val="20"/>
+              </w:rPr>
+              <w:t>endfor</w:t>
+            </w:r>
+            <w:proofErr w:type="spellEnd"/>
+            <w:r>
+              <w:rPr>
+                <w:rFonts w:ascii="Arial Narrow" w:eastAsia="Times New Roman" w:hAnsi="Arial Narrow" w:cs="Arial"/>
+                <w:b/>
+                <w:bCs/>
+                <w:sz w:val="20"/>
+                <w:szCs w:val="20"/>
+              </w:rPr>
+              <w:t xml:space="preserve"> %}</w:t>
             </w:r>
           </w:p>
         </w:tc>
@@ -1221,7 +1527,7 @@
               </wp:anchor>
             </w:drawing>
           </mc:Choice>
-          <mc:Fallback>
+          <mc:Fallback xmlns:w16sdtdh="http://schemas.microsoft.com/office/word/2020/wordml/sdtdatahash" xmlns:w16="http://schemas.microsoft.com/office/word/2018/wordml" xmlns:w16cid="http://schemas.microsoft.com/office/word/2016/wordml/cid" xmlns:w16cex="http://schemas.microsoft.com/office/word/2018/wordml/cex" xmlns:oel="http://schemas.microsoft.com/office/2019/extlst" xmlns:am3d="http://schemas.microsoft.com/office/drawing/2017/model3d" xmlns:aink="http://schemas.microsoft.com/office/drawing/2016/ink" xmlns:cx8="http://schemas.microsoft.com/office/drawing/2016/5/14/chartex" xmlns:cx7="http://schemas.microsoft.com/office/drawing/2016/5/13/chartex" xmlns:cx6="http://schemas.microsoft.com/office/drawing/2016/5/12/chartex" xmlns:cx5="http://schemas.microsoft.com/office/drawing/2016/5/11/chartex" xmlns:cx4="http://schemas.microsoft.com/office/drawing/2016/5/10/chartex" xmlns:cx3="http://schemas.microsoft.com/office/drawing/2016/5/9/chartex" xmlns:cx2="http://schemas.microsoft.com/office/drawing/2015/10/21/chartex">
             <w:pict>
               <v:shape w14:anchorId="07E7371F" id="Text Box 11" o:spid="_x0000_s1027" type="#_x0000_t202" style="position:absolute;margin-left:-75.25pt;margin-top:-173.05pt;width:571.7pt;height:19.6pt;z-index:251658240;visibility:visible;mso-wrap-style:square;mso-width-percent:0;mso-height-percent:0;mso-wrap-distance-left:9pt;mso-wrap-distance-top:0;mso-wrap-distance-right:9pt;mso-wrap-distance-bottom:0;mso-position-horizontal:absolute;mso-position-horizontal-relative:text;mso-position-vertical:absolute;mso-position-vertical-relative:text;mso-width-percent:0;mso-height-percent:0;mso-width-relative:margin;mso-height-relative:margin;v-text-anchor:top" o:gfxdata="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" stroked="f">
                 <v:textbox>
@@ -1326,7 +1632,7 @@
               </wp:anchor>
             </w:drawing>
           </mc:Choice>
-          <mc:Fallback>
+          <mc:Fallback xmlns:w16sdtdh="http://schemas.microsoft.com/office/word/2020/wordml/sdtdatahash" xmlns:w16="http://schemas.microsoft.com/office/word/2018/wordml" xmlns:w16cid="http://schemas.microsoft.com/office/word/2016/wordml/cid" xmlns:w16cex="http://schemas.microsoft.com/office/word/2018/wordml/cex" xmlns:oel="http://schemas.microsoft.com/office/2019/extlst" xmlns:am3d="http://schemas.microsoft.com/office/drawing/2017/model3d" xmlns:aink="http://schemas.microsoft.com/office/drawing/2016/ink" xmlns:cx8="http://schemas.microsoft.com/office/drawing/2016/5/14/chartex" xmlns:cx7="http://schemas.microsoft.com/office/drawing/2016/5/13/chartex" xmlns:cx6="http://schemas.microsoft.com/office/drawing/2016/5/12/chartex" xmlns:cx5="http://schemas.microsoft.com/office/drawing/2016/5/11/chartex" xmlns:cx4="http://schemas.microsoft.com/office/drawing/2016/5/10/chartex" xmlns:cx3="http://schemas.microsoft.com/office/drawing/2016/5/9/chartex" xmlns:cx2="http://schemas.microsoft.com/office/drawing/2015/10/21/chartex">
             <w:pict>
               <v:shapetype w14:anchorId="2F387BFB" id="_x0000_t32" coordsize="21600,21600" o:spt="32" o:oned="t" path="m,l21600,21600e" filled="f">
                 <v:path arrowok="t" fillok="f" o:connecttype="none"/>
@@ -1343,7 +1649,25 @@
           <w:sz w:val="26"/>
           <w:szCs w:val="26"/>
         </w:rPr>
-        <w:t>{{full_name}}</w:t>
+        <w:t>{{</w:t>
+      </w:r>
+      <w:proofErr w:type="spellStart"/>
+      <w:r>
+        <w:rPr>
+          <w:rFonts w:ascii="Arial" w:hAnsi="Arial" w:cs="Arial"/>
+          <w:sz w:val="26"/>
+          <w:szCs w:val="26"/>
+        </w:rPr>
+        <w:t>full_name</w:t>
+      </w:r>
+      <w:proofErr w:type="spellEnd"/>
+      <w:r>
+        <w:rPr>
+          <w:rFonts w:ascii="Arial" w:hAnsi="Arial" w:cs="Arial"/>
+          <w:sz w:val="26"/>
+          <w:szCs w:val="26"/>
+        </w:rPr>
+        <w:t>}}</w:t>
       </w:r>
     </w:p>
     <w:p>
@@ -1385,13 +1709,23 @@
           <w:szCs w:val="24"/>
         </w:rPr>
       </w:pPr>
+      <w:proofErr w:type="gramStart"/>
       <w:r>
         <w:rPr>
           <w:rFonts w:ascii="Arial" w:hAnsi="Arial" w:cs="Arial"/>
           <w:sz w:val="24"/>
           <w:szCs w:val="24"/>
         </w:rPr>
-        <w:t xml:space="preserve">of </w:t>
+        <w:t>of</w:t>
+      </w:r>
+      <w:proofErr w:type="gramEnd"/>
+      <w:r>
+        <w:rPr>
+          <w:rFonts w:ascii="Arial" w:hAnsi="Arial" w:cs="Arial"/>
+          <w:sz w:val="24"/>
+          <w:szCs w:val="24"/>
+        </w:rPr>
+        <w:t xml:space="preserve"> </w:t>
       </w:r>
       <w:r>
         <w:rPr>
@@ -1417,7 +1751,6 @@
       <w:pPr>
         <w:spacing w:after="0"/>
         <w:ind w:left="5954"/>
-        <w:jc w:val="center"/>
         <w:rPr>
           <w:rFonts w:ascii="Arial" w:hAnsi="Arial" w:cs="Arial"/>
           <w:sz w:val="24"/>
@@ -1432,16 +1765,16 @@
         <mc:AlternateContent>
           <mc:Choice Requires="wps">
             <w:drawing>
-              <wp:anchor distT="4294967295" distB="4294967295" distL="114300" distR="114300" simplePos="0" relativeHeight="251660288" behindDoc="0" locked="0" layoutInCell="1" allowOverlap="1" wp14:anchorId="03B87AFA" wp14:editId="57528DE7">
+              <wp:anchor distT="4294967295" distB="4294967295" distL="114300" distR="114300" simplePos="0" relativeHeight="251660288" behindDoc="0" locked="0" layoutInCell="1" allowOverlap="1" wp14:anchorId="03B87AFA" wp14:editId="177ABFA9">
                 <wp:simplePos x="0" y="0"/>
                 <wp:positionH relativeFrom="column">
-                  <wp:posOffset>3657600</wp:posOffset>
+                  <wp:posOffset>4124324</wp:posOffset>
                 </wp:positionH>
                 <wp:positionV relativeFrom="paragraph">
-                  <wp:posOffset>178435</wp:posOffset>
+                  <wp:posOffset>182245</wp:posOffset>
                 </wp:positionV>
-                <wp:extent cx="2476500" cy="0"/>
-                <wp:effectExtent l="0" t="0" r="19050" b="19050"/>
+                <wp:extent cx="2009775" cy="0"/>
+                <wp:effectExtent l="0" t="0" r="28575" b="19050"/>
                 <wp:wrapNone/>
                 <wp:docPr id="4" name="Straight Arrow Connector 4"/>
                 <wp:cNvGraphicFramePr>
@@ -1456,7 +1789,7 @@
                       <wps:spPr bwMode="auto">
                         <a:xfrm>
                           <a:off x="0" y="0"/>
-                          <a:ext cx="2476500" cy="0"/>
+                          <a:ext cx="2009775" cy="0"/>
                         </a:xfrm>
                         <a:prstGeom prst="straightConnector1">
                           <a:avLst/>
@@ -1486,7 +1819,11 @@
           </mc:Choice>
           <mc:Fallback>
             <w:pict>
-              <v:shape w14:anchorId="4936C736" id="Straight Arrow Connector 4" o:spid="_x0000_s1026" type="#_x0000_t32" style="position:absolute;margin-left:4in;margin-top:14.05pt;width:195pt;height:0;z-index:251660288;visibility:visible;mso-wrap-style:square;mso-width-percent:0;mso-height-percent:0;mso-wrap-distance-left:9pt;mso-wrap-distance-top:-3e-5mm;mso-wrap-distance-right:9pt;mso-wrap-distance-bottom:-3e-5mm;mso-position-horizontal:absolute;mso-position-horizontal-relative:text;mso-position-vertical:absolute;mso-position-vertical-relative:text;mso-width-percent:0;mso-height-percent:0;mso-width-relative:page;mso-height-relative:page" o:gfxdata="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" strokeweight="1pt"/>
+              <v:shapetype w14:anchorId="4C98C0ED" id="_x0000_t32" coordsize="21600,21600" o:spt="32" o:oned="t" path="m,l21600,21600e" filled="f">
+                <v:path arrowok="t" fillok="f" o:connecttype="none"/>
+                <o:lock v:ext="edit" shapetype="t"/>
+              </v:shapetype>
+              <v:shape id="Straight Arrow Connector 4" o:spid="_x0000_s1026" type="#_x0000_t32" style="position:absolute;margin-left:324.75pt;margin-top:14.35pt;width:158.25pt;height:0;z-index:251660288;visibility:visible;mso-wrap-style:square;mso-width-percent:0;mso-height-percent:0;mso-wrap-distance-left:9pt;mso-wrap-distance-top:-3e-5mm;mso-wrap-distance-right:9pt;mso-wrap-distance-bottom:-3e-5mm;mso-position-horizontal:absolute;mso-position-horizontal-relative:text;mso-position-vertical:absolute;mso-position-vertical-relative:text;mso-width-percent:0;mso-height-percent:0;mso-width-relative:page;mso-height-relative:page" o:gfxdata="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" strokeweight="1pt"/>
             </w:pict>
           </mc:Fallback>
         </mc:AlternateContent>
@@ -1505,11 +1842,50 @@
           <w:sz w:val="24"/>
           <w:szCs w:val="24"/>
         </w:rPr>
-        <w:t>{{ date_now }}</w:t>
+        <w:t>{</w:t>
+      </w:r>
+      <w:proofErr w:type="gramStart"/>
+      <w:r>
+        <w:rPr>
+          <w:rFonts w:ascii="Arial" w:hAnsi="Arial" w:cs="Arial"/>
+          <w:sz w:val="24"/>
+          <w:szCs w:val="24"/>
+        </w:rPr>
+        <w:t xml:space="preserve">{ </w:t>
+      </w:r>
+      <w:proofErr w:type="spellStart"/>
+      <w:r>
+        <w:rPr>
+          <w:rFonts w:ascii="Arial" w:hAnsi="Arial" w:cs="Arial"/>
+          <w:sz w:val="24"/>
+          <w:szCs w:val="24"/>
+        </w:rPr>
+        <w:t>date</w:t>
+      </w:r>
+      <w:proofErr w:type="gramEnd"/>
+      <w:r>
+        <w:rPr>
+          <w:rFonts w:ascii="Arial" w:hAnsi="Arial" w:cs="Arial"/>
+          <w:sz w:val="24"/>
+          <w:szCs w:val="24"/>
+        </w:rPr>
+        <w:t>_now</w:t>
+      </w:r>
+      <w:proofErr w:type="spellEnd"/>
+      <w:r>
+        <w:rPr>
+          <w:rFonts w:ascii="Arial" w:hAnsi="Arial" w:cs="Arial"/>
+          <w:sz w:val="24"/>
+          <w:szCs w:val="24"/>
+        </w:rPr>
+        <w:t xml:space="preserve"> }}</w:t>
       </w:r>
     </w:p>
     <w:p/>
-    <w:p/>
+    <w:p>
+      <w:bookmarkStart w:id="0" w:name="_GoBack"/>
+      <w:bookmarkEnd w:id="0"/>
+    </w:p>
     <w:sectPr>
       <w:pgSz w:w="11909" w:h="16834" w:code="9"/>
       <w:pgMar w:top="1985" w:right="1440" w:bottom="567" w:left="1440" w:header="720" w:footer="720" w:gutter="0"/>
@@ -1521,7 +1897,7 @@
 </file>
 
 <file path=word/numbering.xml><?xml version="1.0" encoding="utf-8"?>
-<w:numbering xmlns:wpc="http://schemas.microsoft.com/office/word/2010/wordprocessingCanvas" xmlns:cx="http://schemas.microsoft.com/office/drawing/2014/chartex" xmlns:cx1="http://schemas.microsoft.com/office/drawing/2015/9/8/chartex" xmlns:cx2="http://schemas.microsoft.com/office/drawing/2015/10/21/chartex" xmlns:cx3="http://schemas.microsoft.com/office/drawing/2016/5/9/chartex" xmlns:cx4="http://schemas.microsoft.com/office/drawing/2016/5/10/chartex" xmlns:cx5="http://schemas.microsoft.com/office/drawing/2016/5/11/chartex" xmlns:cx6="http://schemas.microsoft.com/office/drawing/2016/5/12/chartex" xmlns:cx7="http://schemas.microsoft.com/office/drawing/2016/5/13/chartex" xmlns:cx8="http://schemas.microsoft.com/office/drawing/2016/5/14/chartex" xmlns:mc="http://schemas.openxmlformats.org/markup-compatibility/2006" xmlns:aink="http://schemas.microsoft.com/office/drawing/2016/ink" xmlns:am3d="http://schemas.microsoft.com/office/drawing/2017/model3d" xmlns:o="urn:schemas-microsoft-com:office:office" xmlns:oel="http://schemas.microsoft.com/office/2019/extlst" xmlns:r="http://schemas.openxmlformats.org/officeDocument/2006/relationships" xmlns:m="http://schemas.openxmlformats.org/officeDocument/2006/math" xmlns:v="urn:schemas-microsoft-com:vml" xmlns:wp14="http://schemas.microsoft.com/office/word/2010/wordprocessingDrawing" xmlns:wp="http://schemas.openxmlformats.org/drawingml/2006/wordprocessingDrawing" xmlns:w10="urn:schemas-microsoft-com:office:word" xmlns:w="http://schemas.openxmlformats.org/wordprocessingml/2006/main" xmlns:w14="http://schemas.microsoft.com/office/word/2010/wordml" xmlns:w15="http://schemas.microsoft.com/office/word/2012/wordml" xmlns:w16cex="http://schemas.microsoft.com/office/word/2018/wordml/cex" xmlns:w16cid="http://schemas.microsoft.com/office/word/2016/wordml/cid" xmlns:w16="http://schemas.microsoft.com/office/word/2018/wordml" xmlns:w16sdtdh="http://schemas.microsoft.com/office/word/2020/wordml/sdtdatahash" xmlns:w16se="http://schemas.microsoft.com/office/word/2015/wordml/symex" xmlns:wpg="http://schemas.microsoft.com/office/word/2010/wordprocessingGroup" xmlns:wpi="http://schemas.microsoft.com/office/word/2010/wordprocessingInk" xmlns:wne="http://schemas.microsoft.com/office/word/2006/wordml" xmlns:wps="http://schemas.microsoft.com/office/word/2010/wordprocessingShape" mc:Ignorable="w14 w15 w16se w16cid w16 w16cex w16sdtdh wp14">
+<w:numbering xmlns:wpc="http://schemas.microsoft.com/office/word/2010/wordprocessingCanvas" xmlns:cx="http://schemas.microsoft.com/office/drawing/2014/chartex" xmlns:cx1="http://schemas.microsoft.com/office/drawing/2015/9/8/chartex" xmlns:mc="http://schemas.openxmlformats.org/markup-compatibility/2006" xmlns:o="urn:schemas-microsoft-com:office:office" xmlns:r="http://schemas.openxmlformats.org/officeDocument/2006/relationships" xmlns:m="http://schemas.openxmlformats.org/officeDocument/2006/math" xmlns:v="urn:schemas-microsoft-com:vml" xmlns:wp14="http://schemas.microsoft.com/office/word/2010/wordprocessingDrawing" xmlns:wp="http://schemas.openxmlformats.org/drawingml/2006/wordprocessingDrawing" xmlns:w10="urn:schemas-microsoft-com:office:word" xmlns:w="http://schemas.openxmlformats.org/wordprocessingml/2006/main" xmlns:w14="http://schemas.microsoft.com/office/word/2010/wordml" xmlns:w15="http://schemas.microsoft.com/office/word/2012/wordml" xmlns:w16se="http://schemas.microsoft.com/office/word/2015/wordml/symex" xmlns:wpg="http://schemas.microsoft.com/office/word/2010/wordprocessingGroup" xmlns:wpi="http://schemas.microsoft.com/office/word/2010/wordprocessingInk" xmlns:wne="http://schemas.microsoft.com/office/word/2006/wordml" xmlns:wps="http://schemas.microsoft.com/office/word/2010/wordprocessingShape" mc:Ignorable="w14 w15 w16se wp14">
   <w:abstractNum w:abstractNumId="0" w15:restartNumberingAfterBreak="0">
     <w:nsid w:val="11B91FF7"/>
     <w:multiLevelType w:val="hybridMultilevel"/>
@@ -1635,14 +2011,14 @@
       </w:rPr>
     </w:lvl>
   </w:abstractNum>
-  <w:num w:numId="1" w16cid:durableId="817069788">
+  <w:num w:numId="1">
     <w:abstractNumId w:val="0"/>
   </w:num>
 </w:numbering>
 </file>
 
 <file path=word/styles.xml><?xml version="1.0" encoding="utf-8"?>
-<w:styles xmlns:mc="http://schemas.openxmlformats.org/markup-compatibility/2006" xmlns:r="http://schemas.openxmlformats.org/officeDocument/2006/relationships" xmlns:w="http://schemas.openxmlformats.org/wordprocessingml/2006/main" xmlns:w14="http://schemas.microsoft.com/office/word/2010/wordml" xmlns:w15="http://schemas.microsoft.com/office/word/2012/wordml" xmlns:w16cex="http://schemas.microsoft.com/office/word/2018/wordml/cex" xmlns:w16cid="http://schemas.microsoft.com/office/word/2016/wordml/cid" xmlns:w16="http://schemas.microsoft.com/office/word/2018/wordml" xmlns:w16sdtdh="http://schemas.microsoft.com/office/word/2020/wordml/sdtdatahash" xmlns:w16se="http://schemas.microsoft.com/office/word/2015/wordml/symex" mc:Ignorable="w14 w15 w16se w16cid w16 w16cex w16sdtdh">
+<w:styles xmlns:mc="http://schemas.openxmlformats.org/markup-compatibility/2006" xmlns:r="http://schemas.openxmlformats.org/officeDocument/2006/relationships" xmlns:w="http://schemas.openxmlformats.org/wordprocessingml/2006/main" xmlns:w14="http://schemas.microsoft.com/office/word/2010/wordml" xmlns:w15="http://schemas.microsoft.com/office/word/2012/wordml" xmlns:w16se="http://schemas.microsoft.com/office/word/2015/wordml/symex" mc:Ignorable="w14 w15 w16se">
   <w:docDefaults>
     <w:rPrDefault>
       <w:rPr>
@@ -1658,7 +2034,7 @@
       </w:pPr>
     </w:pPrDefault>
   </w:docDefaults>
-  <w:latentStyles w:defLockedState="0" w:defUIPriority="99" w:defSemiHidden="0" w:defUnhideWhenUsed="0" w:defQFormat="0" w:count="376">
+  <w:latentStyles w:defLockedState="0" w:defUIPriority="99" w:defSemiHidden="0" w:defUnhideWhenUsed="0" w:defQFormat="0" w:count="371">
     <w:lsdException w:name="Normal" w:uiPriority="0" w:qFormat="1"/>
     <w:lsdException w:name="heading 1" w:uiPriority="9" w:qFormat="1"/>
     <w:lsdException w:name="heading 2" w:semiHidden="1" w:uiPriority="9" w:unhideWhenUsed="1" w:qFormat="1"/>
@@ -1764,6 +2140,7 @@
     <w:lsdException w:name="HTML Sample" w:semiHidden="1" w:unhideWhenUsed="1"/>
     <w:lsdException w:name="HTML Typewriter" w:semiHidden="1" w:unhideWhenUsed="1"/>
     <w:lsdException w:name="HTML Variable" w:semiHidden="1" w:unhideWhenUsed="1"/>
+    <w:lsdException w:name="Normal Table" w:semiHidden="1" w:unhideWhenUsed="1"/>
     <w:lsdException w:name="annotation subject" w:semiHidden="1" w:unhideWhenUsed="1"/>
     <w:lsdException w:name="No List" w:semiHidden="1" w:unhideWhenUsed="1"/>
     <w:lsdException w:name="Outline List 1" w:semiHidden="1" w:unhideWhenUsed="1"/>
@@ -1806,8 +2183,11 @@
     <w:lsdException w:name="Table Contemporary" w:semiHidden="1" w:unhideWhenUsed="1"/>
     <w:lsdException w:name="Table Elegant" w:semiHidden="1" w:unhideWhenUsed="1"/>
     <w:lsdException w:name="Table Professional" w:semiHidden="1" w:unhideWhenUsed="1"/>
+    <w:lsdException w:name="Table Subtle 1" w:semiHidden="1" w:unhideWhenUsed="1"/>
     <w:lsdException w:name="Table Subtle 2" w:semiHidden="1" w:unhideWhenUsed="1"/>
     <w:lsdException w:name="Table Web 1" w:semiHidden="1" w:unhideWhenUsed="1"/>
+    <w:lsdException w:name="Table Web 2" w:semiHidden="1" w:unhideWhenUsed="1"/>
+    <w:lsdException w:name="Table Web 3" w:semiHidden="1" w:unhideWhenUsed="1"/>
     <w:lsdException w:name="Balloon Text" w:semiHidden="1" w:unhideWhenUsed="1"/>
     <w:lsdException w:name="Table Grid" w:uiPriority="39"/>
     <w:lsdException w:name="Table Theme" w:semiHidden="1" w:unhideWhenUsed="1"/>
@@ -2026,11 +2406,6 @@
     <w:lsdException w:name="List Table 5 Dark Accent 6" w:uiPriority="50"/>
     <w:lsdException w:name="List Table 6 Colorful Accent 6" w:uiPriority="51"/>
     <w:lsdException w:name="List Table 7 Colorful Accent 6" w:uiPriority="52"/>
-    <w:lsdException w:name="Mention" w:semiHidden="1" w:unhideWhenUsed="1"/>
-    <w:lsdException w:name="Smart Hyperlink" w:semiHidden="1" w:unhideWhenUsed="1"/>
-    <w:lsdException w:name="Hashtag" w:semiHidden="1" w:unhideWhenUsed="1"/>
-    <w:lsdException w:name="Unresolved Mention" w:semiHidden="1" w:unhideWhenUsed="1"/>
-    <w:lsdException w:name="Smart Link" w:semiHidden="1" w:unhideWhenUsed="1"/>
   </w:latentStyles>
   <w:style w:type="paragraph" w:default="1" w:styleId="Normal">
     <w:name w:val="Normal"/>

</xml_diff>

<commit_message>
fix bugs in wes and pds
</commit_message>
<xml_diff>
--- a/website/static/templates/WES_TEMPLATE.docx
+++ b/website/static/templates/WES_TEMPLATE.docx
@@ -127,7 +127,7 @@
                     </wp:anchor>
                   </w:drawing>
                 </mc:Choice>
-                <mc:Fallback xmlns:cx2="http://schemas.microsoft.com/office/drawing/2015/10/21/chartex" xmlns:cx3="http://schemas.microsoft.com/office/drawing/2016/5/9/chartex" xmlns:cx4="http://schemas.microsoft.com/office/drawing/2016/5/10/chartex" xmlns:cx5="http://schemas.microsoft.com/office/drawing/2016/5/11/chartex" xmlns:cx6="http://schemas.microsoft.com/office/drawing/2016/5/12/chartex" xmlns:cx7="http://schemas.microsoft.com/office/drawing/2016/5/13/chartex" xmlns:cx8="http://schemas.microsoft.com/office/drawing/2016/5/14/chartex" xmlns:aink="http://schemas.microsoft.com/office/drawing/2016/ink" xmlns:am3d="http://schemas.microsoft.com/office/drawing/2017/model3d" xmlns:oel="http://schemas.microsoft.com/office/2019/extlst" xmlns:w16cex="http://schemas.microsoft.com/office/word/2018/wordml/cex" xmlns:w16cid="http://schemas.microsoft.com/office/word/2016/wordml/cid" xmlns:w16="http://schemas.microsoft.com/office/word/2018/wordml" xmlns:w16sdtdh="http://schemas.microsoft.com/office/word/2020/wordml/sdtdatahash">
+                <mc:Fallback xmlns:w16sdtdh="http://schemas.microsoft.com/office/word/2020/wordml/sdtdatahash" xmlns:w16="http://schemas.microsoft.com/office/word/2018/wordml" xmlns:w16cid="http://schemas.microsoft.com/office/word/2016/wordml/cid" xmlns:w16cex="http://schemas.microsoft.com/office/word/2018/wordml/cex" xmlns:oel="http://schemas.microsoft.com/office/2019/extlst" xmlns:am3d="http://schemas.microsoft.com/office/drawing/2017/model3d" xmlns:aink="http://schemas.microsoft.com/office/drawing/2016/ink" xmlns:cx8="http://schemas.microsoft.com/office/drawing/2016/5/14/chartex" xmlns:cx7="http://schemas.microsoft.com/office/drawing/2016/5/13/chartex" xmlns:cx6="http://schemas.microsoft.com/office/drawing/2016/5/12/chartex" xmlns:cx5="http://schemas.microsoft.com/office/drawing/2016/5/11/chartex" xmlns:cx4="http://schemas.microsoft.com/office/drawing/2016/5/10/chartex" xmlns:cx3="http://schemas.microsoft.com/office/drawing/2016/5/9/chartex" xmlns:cx2="http://schemas.microsoft.com/office/drawing/2015/10/21/chartex">
                   <w:pict>
                     <v:shapetype w14:anchorId="3D1E050E" id="_x0000_t202" coordsize="21600,21600" o:spt="202" path="m,l,21600r21600,l21600,xe">
                       <v:stroke joinstyle="miter"/>
@@ -758,6 +758,14 @@
               </w:rPr>
               <w:t>item.name_of_office_unit</w:t>
             </w:r>
+            <w:r>
+              <w:rPr>
+                <w:rFonts w:ascii="Arial" w:hAnsi="Arial" w:cs="Arial"/>
+                <w:sz w:val="24"/>
+                <w:szCs w:val="24"/>
+              </w:rPr>
+              <w:t>|e</w:t>
+            </w:r>
             <w:proofErr w:type="spellEnd"/>
             <w:r>
               <w:rPr>
@@ -876,6 +884,14 @@
               </w:rPr>
               <w:t>department_agency_office_company</w:t>
             </w:r>
+            <w:r>
+              <w:rPr>
+                <w:rFonts w:ascii="Arial" w:hAnsi="Arial" w:cs="Arial"/>
+                <w:sz w:val="24"/>
+                <w:szCs w:val="24"/>
+              </w:rPr>
+              <w:t>|e</w:t>
+            </w:r>
             <w:proofErr w:type="spellEnd"/>
             <w:r>
               <w:rPr>
@@ -910,6 +926,14 @@
               </w:rPr>
               <w:t>item.agency_address</w:t>
             </w:r>
+            <w:r>
+              <w:rPr>
+                <w:rFonts w:ascii="Arial" w:hAnsi="Arial" w:cs="Arial"/>
+                <w:sz w:val="24"/>
+                <w:szCs w:val="24"/>
+              </w:rPr>
+              <w:t>|e</w:t>
+            </w:r>
             <w:proofErr w:type="spellEnd"/>
             <w:r>
               <w:rPr>
@@ -919,8 +943,6 @@
               </w:rPr>
               <w:t xml:space="preserve"> }}</w:t>
             </w:r>
-            <w:bookmarkStart w:id="0" w:name="_GoBack"/>
-            <w:bookmarkEnd w:id="0"/>
           </w:p>
           <w:p>
             <w:pPr>
@@ -981,23 +1003,7 @@
               <w:t>p</w:t>
             </w:r>
             <w:r>
-              <w:t xml:space="preserve"> for </w:t>
-            </w:r>
-            <w:proofErr w:type="spellStart"/>
-            <w:r>
-              <w:t>accomp</w:t>
-            </w:r>
-            <w:proofErr w:type="spellEnd"/>
-            <w:r>
-              <w:t xml:space="preserve"> in </w:t>
-            </w:r>
-            <w:proofErr w:type="spellStart"/>
-            <w:r>
-              <w:t>item.wda</w:t>
-            </w:r>
-            <w:proofErr w:type="spellEnd"/>
-            <w:r>
-              <w:t xml:space="preserve"> %}</w:t>
+              <w:t xml:space="preserve"> for accomp in item.wda %}</w:t>
             </w:r>
           </w:p>
           <w:p>
@@ -1013,16 +1019,11 @@
             <w:r>
               <w:t xml:space="preserve"> if </w:t>
             </w:r>
-            <w:proofErr w:type="spellStart"/>
             <w:r>
               <w:t>accomp.wda</w:t>
             </w:r>
             <w:r>
-              <w:t>_type</w:t>
-            </w:r>
-            <w:proofErr w:type="spellEnd"/>
-            <w:r>
-              <w:t xml:space="preserve"> == ‘accomplishment’</w:t>
+              <w:t>_type == ‘accomplishment’</w:t>
             </w:r>
             <w:r>
               <w:rPr>
@@ -1066,25 +1067,7 @@
                 <w:sz w:val="24"/>
                 <w:szCs w:val="24"/>
               </w:rPr>
-              <w:t xml:space="preserve">{{  </w:t>
-            </w:r>
-            <w:proofErr w:type="spellStart"/>
-            <w:r>
-              <w:rPr>
-                <w:rFonts w:ascii="Arial" w:hAnsi="Arial" w:cs="Arial"/>
-                <w:sz w:val="24"/>
-                <w:szCs w:val="24"/>
-              </w:rPr>
-              <w:t>accomp.wda</w:t>
-            </w:r>
-            <w:proofErr w:type="spellEnd"/>
-            <w:r>
-              <w:rPr>
-                <w:rFonts w:ascii="Arial" w:hAnsi="Arial" w:cs="Arial"/>
-                <w:sz w:val="24"/>
-                <w:szCs w:val="24"/>
-              </w:rPr>
-              <w:t xml:space="preserve"> }}</w:t>
+              <w:t>{{  accomp.wda }}</w:t>
             </w:r>
           </w:p>
           <w:p>
@@ -1103,15 +1086,7 @@
               <w:t>p</w:t>
             </w:r>
             <w:r>
-              <w:t xml:space="preserve"> </w:t>
-            </w:r>
-            <w:proofErr w:type="spellStart"/>
-            <w:r>
-              <w:t>endif</w:t>
-            </w:r>
-            <w:proofErr w:type="spellEnd"/>
-            <w:r>
-              <w:t xml:space="preserve"> %}</w:t>
+              <w:t xml:space="preserve"> endif %}</w:t>
             </w:r>
           </w:p>
           <w:p>
@@ -1119,15 +1094,7 @@
               <w:pStyle w:val="NoSpacing"/>
             </w:pPr>
             <w:r>
-              <w:t xml:space="preserve">{%p </w:t>
-            </w:r>
-            <w:proofErr w:type="spellStart"/>
-            <w:r>
-              <w:t>endfor</w:t>
-            </w:r>
-            <w:proofErr w:type="spellEnd"/>
-            <w:r>
-              <w:t xml:space="preserve"> %}</w:t>
+              <w:t>{%p endfor %}</w:t>
             </w:r>
           </w:p>
           <w:p>
@@ -1193,23 +1160,7 @@
               <w:t>p</w:t>
             </w:r>
             <w:r>
-              <w:t xml:space="preserve"> for </w:t>
-            </w:r>
-            <w:proofErr w:type="spellStart"/>
-            <w:r>
-              <w:t>accomp</w:t>
-            </w:r>
-            <w:proofErr w:type="spellEnd"/>
-            <w:r>
-              <w:t xml:space="preserve"> in </w:t>
-            </w:r>
-            <w:proofErr w:type="spellStart"/>
-            <w:r>
-              <w:t>item.wda</w:t>
-            </w:r>
-            <w:proofErr w:type="spellEnd"/>
-            <w:r>
-              <w:t xml:space="preserve"> %}</w:t>
+              <w:t xml:space="preserve"> for accomp in item.wda %}</w:t>
             </w:r>
           </w:p>
           <w:p>
@@ -1219,16 +1170,11 @@
             <w:r>
               <w:t xml:space="preserve">{%p if </w:t>
             </w:r>
-            <w:proofErr w:type="spellStart"/>
             <w:r>
               <w:t>accomp.wda</w:t>
             </w:r>
             <w:r>
-              <w:t>_type</w:t>
-            </w:r>
-            <w:proofErr w:type="spellEnd"/>
-            <w:r>
-              <w:t xml:space="preserve"> == ‘</w:t>
+              <w:t>_type == ‘</w:t>
             </w:r>
             <w:r>
               <w:t>summary’</w:t>
@@ -1276,25 +1222,7 @@
                 <w:sz w:val="24"/>
                 <w:szCs w:val="24"/>
               </w:rPr>
-              <w:t xml:space="preserve">{{  </w:t>
-            </w:r>
-            <w:proofErr w:type="spellStart"/>
-            <w:r>
-              <w:rPr>
-                <w:rFonts w:ascii="Arial" w:hAnsi="Arial" w:cs="Arial"/>
-                <w:sz w:val="24"/>
-                <w:szCs w:val="24"/>
-              </w:rPr>
-              <w:t>accomp.wda</w:t>
-            </w:r>
-            <w:proofErr w:type="spellEnd"/>
-            <w:r>
-              <w:rPr>
-                <w:rFonts w:ascii="Arial" w:hAnsi="Arial" w:cs="Arial"/>
-                <w:sz w:val="24"/>
-                <w:szCs w:val="24"/>
-              </w:rPr>
-              <w:t xml:space="preserve"> }}</w:t>
+              <w:t>{{  accomp.wda }}</w:t>
             </w:r>
           </w:p>
           <w:p>
@@ -1313,15 +1241,7 @@
               <w:t>p</w:t>
             </w:r>
             <w:r>
-              <w:t xml:space="preserve"> </w:t>
-            </w:r>
-            <w:proofErr w:type="spellStart"/>
-            <w:r>
-              <w:t>endif</w:t>
-            </w:r>
-            <w:proofErr w:type="spellEnd"/>
-            <w:r>
-              <w:t xml:space="preserve"> %}</w:t>
+              <w:t xml:space="preserve"> endif %}</w:t>
             </w:r>
           </w:p>
           <w:p>
@@ -1334,15 +1254,7 @@
               </w:rPr>
             </w:pPr>
             <w:r>
-              <w:t xml:space="preserve">{%p </w:t>
-            </w:r>
-            <w:proofErr w:type="spellStart"/>
-            <w:r>
-              <w:t>endfor</w:t>
-            </w:r>
-            <w:proofErr w:type="spellEnd"/>
-            <w:r>
-              <w:t xml:space="preserve"> %}</w:t>
+              <w:t>{%p endfor %}</w:t>
             </w:r>
           </w:p>
           <w:p>
@@ -1357,6 +1269,18 @@
                 <w:u w:val="single"/>
               </w:rPr>
             </w:pPr>
+            <w:r>
+              <w:rPr>
+                <w:rFonts w:ascii="Segoe UI" w:hAnsi="Segoe UI" w:cs="Segoe UI"/>
+                <w:color w:val="232629"/>
+                <w:sz w:val="23"/>
+                <w:szCs w:val="23"/>
+                <w:shd w:val="clear" w:color="auto" w:fill="FFFFFF"/>
+              </w:rPr>
+              <w:t> {{r page_break}}</w:t>
+            </w:r>
+            <w:bookmarkStart w:id="0" w:name="_GoBack"/>
+            <w:bookmarkEnd w:id="0"/>
           </w:p>
         </w:tc>
       </w:tr>
@@ -1397,7 +1321,6 @@
               </w:rPr>
               <w:t>{%</w:t>
             </w:r>
-            <w:proofErr w:type="spellStart"/>
             <w:r>
               <w:rPr>
                 <w:rFonts w:ascii="Arial Narrow" w:eastAsia="Times New Roman" w:hAnsi="Arial Narrow" w:cs="Arial"/>
@@ -1406,40 +1329,7 @@
                 <w:sz w:val="20"/>
                 <w:szCs w:val="20"/>
               </w:rPr>
-              <w:t>tr</w:t>
-            </w:r>
-            <w:proofErr w:type="spellEnd"/>
-            <w:r>
-              <w:rPr>
-                <w:rFonts w:ascii="Arial Narrow" w:eastAsia="Times New Roman" w:hAnsi="Arial Narrow" w:cs="Arial"/>
-                <w:b/>
-                <w:bCs/>
-                <w:sz w:val="20"/>
-                <w:szCs w:val="20"/>
-              </w:rPr>
-              <w:t xml:space="preserve"> </w:t>
-            </w:r>
-            <w:proofErr w:type="spellStart"/>
-            <w:r>
-              <w:rPr>
-                <w:rFonts w:ascii="Arial Narrow" w:eastAsia="Times New Roman" w:hAnsi="Arial Narrow" w:cs="Arial"/>
-                <w:b/>
-                <w:bCs/>
-                <w:sz w:val="20"/>
-                <w:szCs w:val="20"/>
-              </w:rPr>
-              <w:t>endfor</w:t>
-            </w:r>
-            <w:proofErr w:type="spellEnd"/>
-            <w:r>
-              <w:rPr>
-                <w:rFonts w:ascii="Arial Narrow" w:eastAsia="Times New Roman" w:hAnsi="Arial Narrow" w:cs="Arial"/>
-                <w:b/>
-                <w:bCs/>
-                <w:sz w:val="20"/>
-                <w:szCs w:val="20"/>
-              </w:rPr>
-              <w:t xml:space="preserve"> %}</w:t>
+              <w:t>tr endfor %}</w:t>
             </w:r>
           </w:p>
         </w:tc>
@@ -1529,7 +1419,7 @@
               </wp:anchor>
             </w:drawing>
           </mc:Choice>
-          <mc:Fallback xmlns:cx2="http://schemas.microsoft.com/office/drawing/2015/10/21/chartex" xmlns:cx3="http://schemas.microsoft.com/office/drawing/2016/5/9/chartex" xmlns:cx4="http://schemas.microsoft.com/office/drawing/2016/5/10/chartex" xmlns:cx5="http://schemas.microsoft.com/office/drawing/2016/5/11/chartex" xmlns:cx6="http://schemas.microsoft.com/office/drawing/2016/5/12/chartex" xmlns:cx7="http://schemas.microsoft.com/office/drawing/2016/5/13/chartex" xmlns:cx8="http://schemas.microsoft.com/office/drawing/2016/5/14/chartex" xmlns:aink="http://schemas.microsoft.com/office/drawing/2016/ink" xmlns:am3d="http://schemas.microsoft.com/office/drawing/2017/model3d" xmlns:oel="http://schemas.microsoft.com/office/2019/extlst" xmlns:w16cex="http://schemas.microsoft.com/office/word/2018/wordml/cex" xmlns:w16cid="http://schemas.microsoft.com/office/word/2016/wordml/cid" xmlns:w16="http://schemas.microsoft.com/office/word/2018/wordml" xmlns:w16sdtdh="http://schemas.microsoft.com/office/word/2020/wordml/sdtdatahash">
+          <mc:Fallback xmlns:w16sdtdh="http://schemas.microsoft.com/office/word/2020/wordml/sdtdatahash" xmlns:w16="http://schemas.microsoft.com/office/word/2018/wordml" xmlns:w16cid="http://schemas.microsoft.com/office/word/2016/wordml/cid" xmlns:w16cex="http://schemas.microsoft.com/office/word/2018/wordml/cex" xmlns:oel="http://schemas.microsoft.com/office/2019/extlst" xmlns:am3d="http://schemas.microsoft.com/office/drawing/2017/model3d" xmlns:aink="http://schemas.microsoft.com/office/drawing/2016/ink" xmlns:cx8="http://schemas.microsoft.com/office/drawing/2016/5/14/chartex" xmlns:cx7="http://schemas.microsoft.com/office/drawing/2016/5/13/chartex" xmlns:cx6="http://schemas.microsoft.com/office/drawing/2016/5/12/chartex" xmlns:cx5="http://schemas.microsoft.com/office/drawing/2016/5/11/chartex" xmlns:cx4="http://schemas.microsoft.com/office/drawing/2016/5/10/chartex" xmlns:cx3="http://schemas.microsoft.com/office/drawing/2016/5/9/chartex" xmlns:cx2="http://schemas.microsoft.com/office/drawing/2015/10/21/chartex">
             <w:pict>
               <v:shape w14:anchorId="07E7371F" id="Text Box 11" o:spid="_x0000_s1027" type="#_x0000_t202" style="position:absolute;margin-left:-75.25pt;margin-top:-173.05pt;width:571.7pt;height:19.6pt;z-index:251658240;visibility:visible;mso-wrap-style:square;mso-width-percent:0;mso-height-percent:0;mso-wrap-distance-left:9pt;mso-wrap-distance-top:0;mso-wrap-distance-right:9pt;mso-wrap-distance-bottom:0;mso-position-horizontal:absolute;mso-position-horizontal-relative:text;mso-position-vertical:absolute;mso-position-vertical-relative:text;mso-width-percent:0;mso-height-percent:0;mso-width-relative:margin;mso-height-relative:margin;v-text-anchor:top" o:gfxdata="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" stroked="f">
                 <v:textbox>
@@ -1634,7 +1524,7 @@
               </wp:anchor>
             </w:drawing>
           </mc:Choice>
-          <mc:Fallback xmlns:cx2="http://schemas.microsoft.com/office/drawing/2015/10/21/chartex" xmlns:cx3="http://schemas.microsoft.com/office/drawing/2016/5/9/chartex" xmlns:cx4="http://schemas.microsoft.com/office/drawing/2016/5/10/chartex" xmlns:cx5="http://schemas.microsoft.com/office/drawing/2016/5/11/chartex" xmlns:cx6="http://schemas.microsoft.com/office/drawing/2016/5/12/chartex" xmlns:cx7="http://schemas.microsoft.com/office/drawing/2016/5/13/chartex" xmlns:cx8="http://schemas.microsoft.com/office/drawing/2016/5/14/chartex" xmlns:aink="http://schemas.microsoft.com/office/drawing/2016/ink" xmlns:am3d="http://schemas.microsoft.com/office/drawing/2017/model3d" xmlns:oel="http://schemas.microsoft.com/office/2019/extlst" xmlns:w16cex="http://schemas.microsoft.com/office/word/2018/wordml/cex" xmlns:w16cid="http://schemas.microsoft.com/office/word/2016/wordml/cid" xmlns:w16="http://schemas.microsoft.com/office/word/2018/wordml" xmlns:w16sdtdh="http://schemas.microsoft.com/office/word/2020/wordml/sdtdatahash">
+          <mc:Fallback xmlns:w16sdtdh="http://schemas.microsoft.com/office/word/2020/wordml/sdtdatahash" xmlns:w16="http://schemas.microsoft.com/office/word/2018/wordml" xmlns:w16cid="http://schemas.microsoft.com/office/word/2016/wordml/cid" xmlns:w16cex="http://schemas.microsoft.com/office/word/2018/wordml/cex" xmlns:oel="http://schemas.microsoft.com/office/2019/extlst" xmlns:am3d="http://schemas.microsoft.com/office/drawing/2017/model3d" xmlns:aink="http://schemas.microsoft.com/office/drawing/2016/ink" xmlns:cx8="http://schemas.microsoft.com/office/drawing/2016/5/14/chartex" xmlns:cx7="http://schemas.microsoft.com/office/drawing/2016/5/13/chartex" xmlns:cx6="http://schemas.microsoft.com/office/drawing/2016/5/12/chartex" xmlns:cx5="http://schemas.microsoft.com/office/drawing/2016/5/11/chartex" xmlns:cx4="http://schemas.microsoft.com/office/drawing/2016/5/10/chartex" xmlns:cx3="http://schemas.microsoft.com/office/drawing/2016/5/9/chartex" xmlns:cx2="http://schemas.microsoft.com/office/drawing/2015/10/21/chartex">
             <w:pict>
               <v:shapetype w14:anchorId="2F387BFB" id="_x0000_t32" coordsize="21600,21600" o:spt="32" o:oned="t" path="m,l21600,21600e" filled="f">
                 <v:path arrowok="t" fillok="f" o:connecttype="none"/>
@@ -1651,25 +1541,7 @@
           <w:sz w:val="26"/>
           <w:szCs w:val="26"/>
         </w:rPr>
-        <w:t>{{</w:t>
-      </w:r>
-      <w:proofErr w:type="spellStart"/>
-      <w:r>
-        <w:rPr>
-          <w:rFonts w:ascii="Arial" w:hAnsi="Arial" w:cs="Arial"/>
-          <w:sz w:val="26"/>
-          <w:szCs w:val="26"/>
-        </w:rPr>
-        <w:t>full_name</w:t>
-      </w:r>
-      <w:proofErr w:type="spellEnd"/>
-      <w:r>
-        <w:rPr>
-          <w:rFonts w:ascii="Arial" w:hAnsi="Arial" w:cs="Arial"/>
-          <w:sz w:val="26"/>
-          <w:szCs w:val="26"/>
-        </w:rPr>
-        <w:t>}}</w:t>
+        <w:t>{{full_name}}</w:t>
       </w:r>
     </w:p>
     <w:p>
@@ -1711,23 +1583,13 @@
           <w:szCs w:val="24"/>
         </w:rPr>
       </w:pPr>
-      <w:proofErr w:type="gramStart"/>
       <w:r>
         <w:rPr>
           <w:rFonts w:ascii="Arial" w:hAnsi="Arial" w:cs="Arial"/>
           <w:sz w:val="24"/>
           <w:szCs w:val="24"/>
         </w:rPr>
-        <w:t>of</w:t>
-      </w:r>
-      <w:proofErr w:type="gramEnd"/>
-      <w:r>
-        <w:rPr>
-          <w:rFonts w:ascii="Arial" w:hAnsi="Arial" w:cs="Arial"/>
-          <w:sz w:val="24"/>
-          <w:szCs w:val="24"/>
-        </w:rPr>
-        <w:t xml:space="preserve"> </w:t>
+        <w:t xml:space="preserve">of </w:t>
       </w:r>
       <w:r>
         <w:rPr>
@@ -1844,43 +1706,7 @@
           <w:sz w:val="24"/>
           <w:szCs w:val="24"/>
         </w:rPr>
-        <w:t>{</w:t>
-      </w:r>
-      <w:proofErr w:type="gramStart"/>
-      <w:r>
-        <w:rPr>
-          <w:rFonts w:ascii="Arial" w:hAnsi="Arial" w:cs="Arial"/>
-          <w:sz w:val="24"/>
-          <w:szCs w:val="24"/>
-        </w:rPr>
-        <w:t xml:space="preserve">{ </w:t>
-      </w:r>
-      <w:proofErr w:type="spellStart"/>
-      <w:r>
-        <w:rPr>
-          <w:rFonts w:ascii="Arial" w:hAnsi="Arial" w:cs="Arial"/>
-          <w:sz w:val="24"/>
-          <w:szCs w:val="24"/>
-        </w:rPr>
-        <w:t>date</w:t>
-      </w:r>
-      <w:proofErr w:type="gramEnd"/>
-      <w:r>
-        <w:rPr>
-          <w:rFonts w:ascii="Arial" w:hAnsi="Arial" w:cs="Arial"/>
-          <w:sz w:val="24"/>
-          <w:szCs w:val="24"/>
-        </w:rPr>
-        <w:t>_now</w:t>
-      </w:r>
-      <w:proofErr w:type="spellEnd"/>
-      <w:r>
-        <w:rPr>
-          <w:rFonts w:ascii="Arial" w:hAnsi="Arial" w:cs="Arial"/>
-          <w:sz w:val="24"/>
-          <w:szCs w:val="24"/>
-        </w:rPr>
-        <w:t xml:space="preserve"> }}</w:t>
+        <w:t>{{ date_now }}</w:t>
       </w:r>
     </w:p>
     <w:p/>
@@ -2786,4 +2612,16 @@
     </a:ext>
   </a:extLst>
 </a:theme>
+</file>
+
+<file path=customXml/item1.xml><?xml version="1.0" encoding="utf-8"?>
+<b:Sources xmlns:b="http://schemas.openxmlformats.org/officeDocument/2006/bibliography" xmlns="http://schemas.openxmlformats.org/officeDocument/2006/bibliography" SelectedStyle="\APASixthEditionOfficeOnline.xsl" StyleName="APA" Version="6"/>
+</file>
+
+<file path=customXml/itemProps1.xml><?xml version="1.0" encoding="utf-8"?>
+<ds:datastoreItem xmlns:ds="http://schemas.openxmlformats.org/officeDocument/2006/customXml" ds:itemID="{8A129E67-2051-4340-8B17-BD8AC1D00BC7}">
+  <ds:schemaRefs>
+    <ds:schemaRef ds:uri="http://schemas.openxmlformats.org/officeDocument/2006/bibliography"/>
+  </ds:schemaRefs>
+</ds:datastoreItem>
 </file>
</xml_diff>

<commit_message>
smaller font size for WES template
</commit_message>
<xml_diff>
--- a/website/static/templates/WES_TEMPLATE.docx
+++ b/website/static/templates/WES_TEMPLATE.docx
@@ -127,7 +127,7 @@
                     </wp:anchor>
                   </w:drawing>
                 </mc:Choice>
-                <mc:Fallback xmlns:w16sdtdh="http://schemas.microsoft.com/office/word/2020/wordml/sdtdatahash" xmlns:w16="http://schemas.microsoft.com/office/word/2018/wordml" xmlns:w16cid="http://schemas.microsoft.com/office/word/2016/wordml/cid" xmlns:w16cex="http://schemas.microsoft.com/office/word/2018/wordml/cex" xmlns:oel="http://schemas.microsoft.com/office/2019/extlst" xmlns:am3d="http://schemas.microsoft.com/office/drawing/2017/model3d" xmlns:aink="http://schemas.microsoft.com/office/drawing/2016/ink" xmlns:cx8="http://schemas.microsoft.com/office/drawing/2016/5/14/chartex" xmlns:cx7="http://schemas.microsoft.com/office/drawing/2016/5/13/chartex" xmlns:cx6="http://schemas.microsoft.com/office/drawing/2016/5/12/chartex" xmlns:cx5="http://schemas.microsoft.com/office/drawing/2016/5/11/chartex" xmlns:cx4="http://schemas.microsoft.com/office/drawing/2016/5/10/chartex" xmlns:cx3="http://schemas.microsoft.com/office/drawing/2016/5/9/chartex" xmlns:cx2="http://schemas.microsoft.com/office/drawing/2015/10/21/chartex">
+                <mc:Fallback xmlns:cx2="http://schemas.microsoft.com/office/drawing/2015/10/21/chartex" xmlns:cx3="http://schemas.microsoft.com/office/drawing/2016/5/9/chartex" xmlns:cx4="http://schemas.microsoft.com/office/drawing/2016/5/10/chartex" xmlns:cx5="http://schemas.microsoft.com/office/drawing/2016/5/11/chartex" xmlns:cx6="http://schemas.microsoft.com/office/drawing/2016/5/12/chartex" xmlns:cx7="http://schemas.microsoft.com/office/drawing/2016/5/13/chartex" xmlns:cx8="http://schemas.microsoft.com/office/drawing/2016/5/14/chartex" xmlns:aink="http://schemas.microsoft.com/office/drawing/2016/ink" xmlns:am3d="http://schemas.microsoft.com/office/drawing/2017/model3d" xmlns:oel="http://schemas.microsoft.com/office/2019/extlst" xmlns:w16cex="http://schemas.microsoft.com/office/word/2018/wordml/cex" xmlns:w16cid="http://schemas.microsoft.com/office/word/2016/wordml/cid" xmlns:w16="http://schemas.microsoft.com/office/word/2018/wordml" xmlns:w16sdtdh="http://schemas.microsoft.com/office/word/2020/wordml/sdtdatahash">
                   <w:pict>
                     <v:shapetype w14:anchorId="3D1E050E" id="_x0000_t202" coordsize="21600,21600" o:spt="202" path="m,l,21600r21600,l21600,xe">
                       <v:stroke joinstyle="miter"/>
@@ -516,7 +516,6 @@
               <w:jc w:val="both"/>
               <w:rPr>
                 <w:rFonts w:ascii="Arial" w:hAnsi="Arial" w:cs="Arial"/>
-                <w:sz w:val="24"/>
                 <w:szCs w:val="24"/>
               </w:rPr>
             </w:pPr>
@@ -535,14 +534,13 @@
               <w:jc w:val="both"/>
               <w:rPr>
                 <w:rFonts w:ascii="Arial" w:hAnsi="Arial" w:cs="Arial"/>
-                <w:sz w:val="20"/>
-                <w:szCs w:val="24"/>
-              </w:rPr>
-            </w:pPr>
-            <w:r>
-              <w:rPr>
-                <w:rFonts w:ascii="Arial" w:hAnsi="Arial" w:cs="Arial"/>
-                <w:sz w:val="24"/>
+                <w:sz w:val="18"/>
+                <w:szCs w:val="24"/>
+              </w:rPr>
+            </w:pPr>
+            <w:r>
+              <w:rPr>
+                <w:rFonts w:ascii="Arial" w:hAnsi="Arial" w:cs="Arial"/>
                 <w:szCs w:val="24"/>
               </w:rPr>
               <w:t xml:space="preserve">Duration:  </w:t>
@@ -550,7 +548,6 @@
             <w:r>
               <w:rPr>
                 <w:rFonts w:ascii="Arial" w:hAnsi="Arial" w:cs="Arial"/>
-                <w:sz w:val="24"/>
                 <w:szCs w:val="24"/>
               </w:rPr>
               <w:t xml:space="preserve">{{ </w:t>
@@ -559,7 +556,6 @@
             <w:r>
               <w:rPr>
                 <w:rFonts w:ascii="Arial" w:hAnsi="Arial" w:cs="Arial"/>
-                <w:sz w:val="24"/>
                 <w:szCs w:val="24"/>
               </w:rPr>
               <w:t>item.date_from</w:t>
@@ -568,7 +564,6 @@
             <w:r>
               <w:rPr>
                 <w:rFonts w:ascii="Arial" w:hAnsi="Arial" w:cs="Arial"/>
-                <w:sz w:val="24"/>
                 <w:szCs w:val="24"/>
               </w:rPr>
               <w:t xml:space="preserve">}} - {{ </w:t>
@@ -577,7 +572,6 @@
             <w:r>
               <w:rPr>
                 <w:rFonts w:ascii="Arial" w:hAnsi="Arial" w:cs="Arial"/>
-                <w:sz w:val="24"/>
                 <w:szCs w:val="24"/>
               </w:rPr>
               <w:t>item.date_to</w:t>
@@ -586,7 +580,6 @@
             <w:r>
               <w:rPr>
                 <w:rFonts w:ascii="Arial" w:hAnsi="Arial" w:cs="Arial"/>
-                <w:sz w:val="24"/>
                 <w:szCs w:val="24"/>
               </w:rPr>
               <w:t>}}</w:t>
@@ -594,7 +587,6 @@
             <w:r>
               <w:rPr>
                 <w:rFonts w:ascii="Arial" w:hAnsi="Arial" w:cs="Arial"/>
-                <w:sz w:val="24"/>
                 <w:szCs w:val="24"/>
               </w:rPr>
               <w:t xml:space="preserve">  </w:t>
@@ -612,30 +604,20 @@
               <w:jc w:val="both"/>
               <w:rPr>
                 <w:rFonts w:ascii="Arial" w:hAnsi="Arial" w:cs="Arial"/>
-                <w:sz w:val="20"/>
-                <w:szCs w:val="24"/>
-              </w:rPr>
-            </w:pPr>
-            <w:r>
-              <w:rPr>
-                <w:rFonts w:ascii="Arial" w:hAnsi="Arial" w:cs="Arial"/>
-                <w:sz w:val="24"/>
-                <w:szCs w:val="24"/>
-              </w:rPr>
-              <w:t>Position</w:t>
-            </w:r>
-            <w:r>
-              <w:rPr>
-                <w:rFonts w:ascii="Arial" w:hAnsi="Arial" w:cs="Arial"/>
-                <w:sz w:val="24"/>
-                <w:szCs w:val="24"/>
-              </w:rPr>
-              <w:t xml:space="preserve">:  </w:t>
-            </w:r>
-            <w:r>
-              <w:rPr>
-                <w:rFonts w:ascii="Arial" w:hAnsi="Arial" w:cs="Arial"/>
-                <w:sz w:val="24"/>
+                <w:sz w:val="18"/>
+                <w:szCs w:val="24"/>
+              </w:rPr>
+            </w:pPr>
+            <w:r>
+              <w:rPr>
+                <w:rFonts w:ascii="Arial" w:hAnsi="Arial" w:cs="Arial"/>
+                <w:szCs w:val="24"/>
+              </w:rPr>
+              <w:t xml:space="preserve">Position:  </w:t>
+            </w:r>
+            <w:r>
+              <w:rPr>
+                <w:rFonts w:ascii="Arial" w:hAnsi="Arial" w:cs="Arial"/>
                 <w:szCs w:val="24"/>
               </w:rPr>
               <w:t xml:space="preserve">{{ </w:t>
@@ -644,7 +626,6 @@
             <w:r>
               <w:rPr>
                 <w:rFonts w:ascii="Arial" w:hAnsi="Arial" w:cs="Arial"/>
-                <w:sz w:val="24"/>
                 <w:szCs w:val="24"/>
               </w:rPr>
               <w:t>item.position_title</w:t>
@@ -652,7 +633,6 @@
             <w:r>
               <w:rPr>
                 <w:rFonts w:ascii="Arial" w:hAnsi="Arial" w:cs="Arial"/>
-                <w:sz w:val="24"/>
                 <w:szCs w:val="24"/>
               </w:rPr>
               <w:t>|e</w:t>
@@ -661,7 +641,6 @@
             <w:r>
               <w:rPr>
                 <w:rFonts w:ascii="Arial" w:hAnsi="Arial" w:cs="Arial"/>
-                <w:sz w:val="24"/>
                 <w:szCs w:val="24"/>
               </w:rPr>
               <w:t xml:space="preserve"> </w:t>
@@ -669,7 +648,6 @@
             <w:r>
               <w:rPr>
                 <w:rFonts w:ascii="Arial" w:hAnsi="Arial" w:cs="Arial"/>
-                <w:sz w:val="24"/>
                 <w:szCs w:val="24"/>
               </w:rPr>
               <w:t xml:space="preserve"> }}</w:t>
@@ -677,7 +655,6 @@
             <w:r>
               <w:rPr>
                 <w:rFonts w:ascii="Arial" w:hAnsi="Arial" w:cs="Arial"/>
-                <w:sz w:val="24"/>
                 <w:szCs w:val="24"/>
               </w:rPr>
               <w:t xml:space="preserve"> </w:t>
@@ -685,7 +662,6 @@
             <w:r>
               <w:rPr>
                 <w:rFonts w:ascii="Arial" w:hAnsi="Arial" w:cs="Arial"/>
-                <w:sz w:val="24"/>
                 <w:szCs w:val="24"/>
               </w:rPr>
               <w:t>(</w:t>
@@ -693,7 +669,6 @@
             <w:r>
               <w:rPr>
                 <w:rFonts w:ascii="Arial" w:hAnsi="Arial" w:cs="Arial"/>
-                <w:sz w:val="24"/>
                 <w:szCs w:val="24"/>
               </w:rPr>
               <w:t>{{</w:t>
@@ -701,7 +676,6 @@
             <w:r>
               <w:rPr>
                 <w:rFonts w:ascii="Arial" w:hAnsi="Arial" w:cs="Arial"/>
-                <w:sz w:val="24"/>
                 <w:szCs w:val="24"/>
               </w:rPr>
               <w:t xml:space="preserve"> </w:t>
@@ -710,7 +684,6 @@
             <w:r>
               <w:rPr>
                 <w:rFonts w:ascii="Arial" w:hAnsi="Arial" w:cs="Arial"/>
-                <w:sz w:val="24"/>
                 <w:szCs w:val="24"/>
               </w:rPr>
               <w:t>item.</w:t>
@@ -718,7 +691,6 @@
             <w:r>
               <w:rPr>
                 <w:rFonts w:ascii="Arial" w:hAnsi="Arial" w:cs="Arial"/>
-                <w:sz w:val="24"/>
                 <w:szCs w:val="24"/>
               </w:rPr>
               <w:t>status_of_appointment</w:t>
@@ -726,7 +698,6 @@
             <w:r>
               <w:rPr>
                 <w:rFonts w:ascii="Arial" w:hAnsi="Arial" w:cs="Arial"/>
-                <w:sz w:val="24"/>
                 <w:szCs w:val="24"/>
               </w:rPr>
               <w:t>|e</w:t>
@@ -735,7 +706,6 @@
             <w:r>
               <w:rPr>
                 <w:rFonts w:ascii="Arial" w:hAnsi="Arial" w:cs="Arial"/>
-                <w:sz w:val="24"/>
                 <w:szCs w:val="24"/>
               </w:rPr>
               <w:t xml:space="preserve"> </w:t>
@@ -743,7 +713,6 @@
             <w:r>
               <w:rPr>
                 <w:rFonts w:ascii="Arial" w:hAnsi="Arial" w:cs="Arial"/>
-                <w:sz w:val="24"/>
                 <w:szCs w:val="24"/>
               </w:rPr>
               <w:t>}}</w:t>
@@ -751,7 +720,6 @@
             <w:r>
               <w:rPr>
                 <w:rFonts w:ascii="Arial" w:hAnsi="Arial" w:cs="Arial"/>
-                <w:sz w:val="24"/>
                 <w:szCs w:val="24"/>
               </w:rPr>
               <w:t>)</w:t>
@@ -769,14 +737,12 @@
               <w:jc w:val="both"/>
               <w:rPr>
                 <w:rFonts w:ascii="Arial" w:hAnsi="Arial" w:cs="Arial"/>
-                <w:sz w:val="24"/>
-                <w:szCs w:val="24"/>
-              </w:rPr>
-            </w:pPr>
-            <w:r>
-              <w:rPr>
-                <w:rFonts w:ascii="Arial" w:hAnsi="Arial" w:cs="Arial"/>
-                <w:sz w:val="24"/>
+                <w:szCs w:val="24"/>
+              </w:rPr>
+            </w:pPr>
+            <w:r>
+              <w:rPr>
+                <w:rFonts w:ascii="Arial" w:hAnsi="Arial" w:cs="Arial"/>
                 <w:szCs w:val="24"/>
               </w:rPr>
               <w:t>Name of Office/Unit:</w:t>
@@ -784,7 +750,6 @@
             <w:r>
               <w:rPr>
                 <w:rFonts w:ascii="Arial" w:hAnsi="Arial" w:cs="Arial"/>
-                <w:sz w:val="24"/>
                 <w:szCs w:val="24"/>
               </w:rPr>
               <w:t xml:space="preserve"> {{  </w:t>
@@ -793,7 +758,6 @@
             <w:r>
               <w:rPr>
                 <w:rFonts w:ascii="Arial" w:hAnsi="Arial" w:cs="Arial"/>
-                <w:sz w:val="24"/>
                 <w:szCs w:val="24"/>
               </w:rPr>
               <w:t>item.name_of_office_unit</w:t>
@@ -801,7 +765,6 @@
             <w:r>
               <w:rPr>
                 <w:rFonts w:ascii="Arial" w:hAnsi="Arial" w:cs="Arial"/>
-                <w:sz w:val="24"/>
                 <w:szCs w:val="24"/>
               </w:rPr>
               <w:t>|e</w:t>
@@ -810,7 +773,6 @@
             <w:r>
               <w:rPr>
                 <w:rFonts w:ascii="Arial" w:hAnsi="Arial" w:cs="Arial"/>
-                <w:sz w:val="24"/>
                 <w:szCs w:val="24"/>
               </w:rPr>
               <w:t xml:space="preserve">  }}</w:t>
@@ -828,14 +790,12 @@
               <w:jc w:val="both"/>
               <w:rPr>
                 <w:rFonts w:ascii="Arial" w:hAnsi="Arial" w:cs="Arial"/>
-                <w:sz w:val="24"/>
-                <w:szCs w:val="24"/>
-              </w:rPr>
-            </w:pPr>
-            <w:r>
-              <w:rPr>
-                <w:rFonts w:ascii="Arial" w:hAnsi="Arial" w:cs="Arial"/>
-                <w:sz w:val="24"/>
+                <w:szCs w:val="24"/>
+              </w:rPr>
+            </w:pPr>
+            <w:r>
+              <w:rPr>
+                <w:rFonts w:ascii="Arial" w:hAnsi="Arial" w:cs="Arial"/>
                 <w:szCs w:val="24"/>
               </w:rPr>
               <w:t xml:space="preserve">Immediate Supervisor: </w:t>
@@ -843,7 +803,6 @@
             <w:r>
               <w:rPr>
                 <w:rFonts w:ascii="Arial" w:hAnsi="Arial" w:cs="Arial"/>
-                <w:sz w:val="24"/>
                 <w:szCs w:val="24"/>
               </w:rPr>
               <w:t xml:space="preserve">{{ </w:t>
@@ -852,7 +811,6 @@
             <w:r>
               <w:rPr>
                 <w:rFonts w:ascii="Arial" w:hAnsi="Arial" w:cs="Arial"/>
-                <w:sz w:val="24"/>
                 <w:szCs w:val="24"/>
               </w:rPr>
               <w:t>item.immediate_supervisor</w:t>
@@ -860,7 +818,6 @@
             <w:r>
               <w:rPr>
                 <w:rFonts w:ascii="Arial" w:hAnsi="Arial" w:cs="Arial"/>
-                <w:sz w:val="24"/>
                 <w:szCs w:val="24"/>
               </w:rPr>
               <w:t>|e</w:t>
@@ -869,7 +826,6 @@
             <w:r>
               <w:rPr>
                 <w:rFonts w:ascii="Arial" w:hAnsi="Arial" w:cs="Arial"/>
-                <w:sz w:val="24"/>
                 <w:szCs w:val="24"/>
               </w:rPr>
               <w:t xml:space="preserve"> }}</w:t>
@@ -887,30 +843,19 @@
               <w:jc w:val="both"/>
               <w:rPr>
                 <w:rFonts w:ascii="Arial" w:hAnsi="Arial" w:cs="Arial"/>
-                <w:sz w:val="24"/>
-                <w:szCs w:val="24"/>
-              </w:rPr>
-            </w:pPr>
-            <w:r>
-              <w:rPr>
-                <w:rFonts w:ascii="Arial" w:hAnsi="Arial" w:cs="Arial"/>
-                <w:sz w:val="24"/>
-                <w:szCs w:val="24"/>
-              </w:rPr>
-              <w:t>Name of Agency/Organization and Location</w:t>
-            </w:r>
-            <w:r>
-              <w:rPr>
-                <w:rFonts w:ascii="Arial" w:hAnsi="Arial" w:cs="Arial"/>
-                <w:sz w:val="24"/>
-                <w:szCs w:val="24"/>
-              </w:rPr>
-              <w:t>:</w:t>
-            </w:r>
-            <w:r>
-              <w:rPr>
-                <w:rFonts w:ascii="Arial" w:hAnsi="Arial" w:cs="Arial"/>
-                <w:sz w:val="24"/>
+                <w:szCs w:val="24"/>
+              </w:rPr>
+            </w:pPr>
+            <w:r>
+              <w:rPr>
+                <w:rFonts w:ascii="Arial" w:hAnsi="Arial" w:cs="Arial"/>
+                <w:szCs w:val="24"/>
+              </w:rPr>
+              <w:t>Name of Agency/Organization and Location:</w:t>
+            </w:r>
+            <w:r>
+              <w:rPr>
+                <w:rFonts w:ascii="Arial" w:hAnsi="Arial" w:cs="Arial"/>
                 <w:szCs w:val="24"/>
               </w:rPr>
               <w:t xml:space="preserve"> {{ </w:t>
@@ -919,23 +864,13 @@
             <w:r>
               <w:rPr>
                 <w:rFonts w:ascii="Arial" w:hAnsi="Arial" w:cs="Arial"/>
-                <w:sz w:val="24"/>
-                <w:szCs w:val="24"/>
-              </w:rPr>
-              <w:t>item.</w:t>
-            </w:r>
-            <w:r>
-              <w:rPr>
-                <w:rFonts w:ascii="Arial" w:hAnsi="Arial" w:cs="Arial"/>
-                <w:sz w:val="24"/>
-                <w:szCs w:val="24"/>
-              </w:rPr>
-              <w:t>department_agency_office_company</w:t>
-            </w:r>
-            <w:r>
-              <w:rPr>
-                <w:rFonts w:ascii="Arial" w:hAnsi="Arial" w:cs="Arial"/>
-                <w:sz w:val="24"/>
+                <w:szCs w:val="24"/>
+              </w:rPr>
+              <w:t>item.department_agency_office_company</w:t>
+            </w:r>
+            <w:r>
+              <w:rPr>
+                <w:rFonts w:ascii="Arial" w:hAnsi="Arial" w:cs="Arial"/>
                 <w:szCs w:val="24"/>
               </w:rPr>
               <w:t>|e</w:t>
@@ -944,7 +879,6 @@
             <w:r>
               <w:rPr>
                 <w:rFonts w:ascii="Arial" w:hAnsi="Arial" w:cs="Arial"/>
-                <w:sz w:val="24"/>
                 <w:szCs w:val="24"/>
               </w:rPr>
               <w:t xml:space="preserve"> }}</w:t>
@@ -952,7 +886,6 @@
             <w:r>
               <w:rPr>
                 <w:rFonts w:ascii="Arial" w:hAnsi="Arial" w:cs="Arial"/>
-                <w:sz w:val="24"/>
                 <w:szCs w:val="24"/>
               </w:rPr>
               <w:t xml:space="preserve">, </w:t>
@@ -960,7 +893,6 @@
             <w:r>
               <w:rPr>
                 <w:rFonts w:ascii="Arial" w:hAnsi="Arial" w:cs="Arial"/>
-                <w:sz w:val="24"/>
                 <w:szCs w:val="24"/>
               </w:rPr>
               <w:t xml:space="preserve">{{ </w:t>
@@ -969,7 +901,6 @@
             <w:r>
               <w:rPr>
                 <w:rFonts w:ascii="Arial" w:hAnsi="Arial" w:cs="Arial"/>
-                <w:sz w:val="24"/>
                 <w:szCs w:val="24"/>
               </w:rPr>
               <w:t>item.agency_address</w:t>
@@ -977,7 +908,6 @@
             <w:r>
               <w:rPr>
                 <w:rFonts w:ascii="Arial" w:hAnsi="Arial" w:cs="Arial"/>
-                <w:sz w:val="24"/>
                 <w:szCs w:val="24"/>
               </w:rPr>
               <w:t>|e</w:t>
@@ -986,7 +916,6 @@
             <w:r>
               <w:rPr>
                 <w:rFonts w:ascii="Arial" w:hAnsi="Arial" w:cs="Arial"/>
-                <w:sz w:val="24"/>
                 <w:szCs w:val="24"/>
               </w:rPr>
               <w:t xml:space="preserve"> }}</w:t>
@@ -1000,7 +929,6 @@
               <w:rPr>
                 <w:rFonts w:ascii="Arial" w:hAnsi="Arial" w:cs="Arial"/>
                 <w:b/>
-                <w:sz w:val="24"/>
                 <w:szCs w:val="24"/>
               </w:rPr>
             </w:pPr>
@@ -1016,14 +944,12 @@
               <w:rPr>
                 <w:rFonts w:ascii="Arial" w:hAnsi="Arial" w:cs="Arial"/>
                 <w:b/>
-                <w:sz w:val="24"/>
-                <w:szCs w:val="24"/>
-              </w:rPr>
-            </w:pPr>
-            <w:r>
-              <w:rPr>
-                <w:rFonts w:ascii="Arial" w:hAnsi="Arial" w:cs="Arial"/>
-                <w:sz w:val="24"/>
+                <w:szCs w:val="24"/>
+              </w:rPr>
+            </w:pPr>
+            <w:r>
+              <w:rPr>
+                <w:rFonts w:ascii="Arial" w:hAnsi="Arial" w:cs="Arial"/>
                 <w:szCs w:val="24"/>
               </w:rPr>
               <w:t>List of Accomplishments and Contributions (if any)</w:t>
@@ -1105,14 +1031,12 @@
               <w:spacing w:after="0" w:line="240" w:lineRule="auto"/>
               <w:rPr>
                 <w:rFonts w:ascii="Arial" w:hAnsi="Arial" w:cs="Arial"/>
-                <w:sz w:val="24"/>
-                <w:szCs w:val="24"/>
-              </w:rPr>
-            </w:pPr>
-            <w:r>
-              <w:rPr>
-                <w:rFonts w:ascii="Arial" w:hAnsi="Arial" w:cs="Arial"/>
-                <w:sz w:val="24"/>
+                <w:szCs w:val="24"/>
+              </w:rPr>
+            </w:pPr>
+            <w:r>
+              <w:rPr>
+                <w:rFonts w:ascii="Arial" w:hAnsi="Arial" w:cs="Arial"/>
                 <w:szCs w:val="24"/>
               </w:rPr>
               <w:t xml:space="preserve">{{  </w:t>
@@ -1121,7 +1045,6 @@
             <w:r>
               <w:rPr>
                 <w:rFonts w:ascii="Arial" w:hAnsi="Arial" w:cs="Arial"/>
-                <w:sz w:val="24"/>
                 <w:szCs w:val="24"/>
               </w:rPr>
               <w:t>accomp.wda</w:t>
@@ -1129,7 +1052,6 @@
             <w:r>
               <w:rPr>
                 <w:rFonts w:ascii="Arial" w:hAnsi="Arial" w:cs="Arial"/>
-                <w:sz w:val="24"/>
                 <w:szCs w:val="24"/>
               </w:rPr>
               <w:t>|e</w:t>
@@ -1138,7 +1060,6 @@
             <w:r>
               <w:rPr>
                 <w:rFonts w:ascii="Arial" w:hAnsi="Arial" w:cs="Arial"/>
-                <w:sz w:val="24"/>
                 <w:szCs w:val="24"/>
               </w:rPr>
               <w:t xml:space="preserve"> }}</w:t>
@@ -1170,6 +1091,8 @@
             <w:r>
               <w:t>{%p endfor %}</w:t>
             </w:r>
+            <w:bookmarkStart w:id="0" w:name="_GoBack"/>
+            <w:bookmarkEnd w:id="0"/>
           </w:p>
           <w:p>
             <w:pPr>
@@ -1197,14 +1120,12 @@
               <w:rPr>
                 <w:rFonts w:ascii="Arial" w:hAnsi="Arial" w:cs="Arial"/>
                 <w:b/>
-                <w:sz w:val="24"/>
-                <w:szCs w:val="24"/>
-              </w:rPr>
-            </w:pPr>
-            <w:r>
-              <w:rPr>
-                <w:rFonts w:ascii="Arial" w:hAnsi="Arial" w:cs="Arial"/>
-                <w:sz w:val="24"/>
+                <w:szCs w:val="24"/>
+              </w:rPr>
+            </w:pPr>
+            <w:r>
+              <w:rPr>
+                <w:rFonts w:ascii="Arial" w:hAnsi="Arial" w:cs="Arial"/>
                 <w:szCs w:val="24"/>
               </w:rPr>
               <w:t>Summary of Actual Duties</w:t>
@@ -1286,14 +1207,12 @@
               <w:rPr>
                 <w:rFonts w:ascii="Arial" w:hAnsi="Arial" w:cs="Arial"/>
                 <w:b/>
-                <w:sz w:val="24"/>
-                <w:szCs w:val="24"/>
-              </w:rPr>
-            </w:pPr>
-            <w:r>
-              <w:rPr>
-                <w:rFonts w:ascii="Arial" w:hAnsi="Arial" w:cs="Arial"/>
-                <w:sz w:val="24"/>
+                <w:szCs w:val="24"/>
+              </w:rPr>
+            </w:pPr>
+            <w:r>
+              <w:rPr>
+                <w:rFonts w:ascii="Arial" w:hAnsi="Arial" w:cs="Arial"/>
                 <w:szCs w:val="24"/>
               </w:rPr>
               <w:t xml:space="preserve">{{  </w:t>
@@ -1302,7 +1221,6 @@
             <w:r>
               <w:rPr>
                 <w:rFonts w:ascii="Arial" w:hAnsi="Arial" w:cs="Arial"/>
-                <w:sz w:val="24"/>
                 <w:szCs w:val="24"/>
               </w:rPr>
               <w:t>accomp.wda</w:t>
@@ -1310,18 +1228,14 @@
             <w:r>
               <w:rPr>
                 <w:rFonts w:ascii="Arial" w:hAnsi="Arial" w:cs="Arial"/>
-                <w:sz w:val="24"/>
                 <w:szCs w:val="24"/>
               </w:rPr>
               <w:t>|e</w:t>
             </w:r>
-            <w:bookmarkStart w:id="0" w:name="_GoBack"/>
-            <w:bookmarkEnd w:id="0"/>
             <w:proofErr w:type="spellEnd"/>
             <w:r>
               <w:rPr>
                 <w:rFonts w:ascii="Arial" w:hAnsi="Arial" w:cs="Arial"/>
-                <w:sz w:val="24"/>
                 <w:szCs w:val="24"/>
               </w:rPr>
               <w:t xml:space="preserve"> }}</w:t>
@@ -1501,7 +1415,7 @@
               </wp:anchor>
             </w:drawing>
           </mc:Choice>
-          <mc:Fallback xmlns:w16sdtdh="http://schemas.microsoft.com/office/word/2020/wordml/sdtdatahash" xmlns:w16="http://schemas.microsoft.com/office/word/2018/wordml" xmlns:w16cid="http://schemas.microsoft.com/office/word/2016/wordml/cid" xmlns:w16cex="http://schemas.microsoft.com/office/word/2018/wordml/cex" xmlns:oel="http://schemas.microsoft.com/office/2019/extlst" xmlns:am3d="http://schemas.microsoft.com/office/drawing/2017/model3d" xmlns:aink="http://schemas.microsoft.com/office/drawing/2016/ink" xmlns:cx8="http://schemas.microsoft.com/office/drawing/2016/5/14/chartex" xmlns:cx7="http://schemas.microsoft.com/office/drawing/2016/5/13/chartex" xmlns:cx6="http://schemas.microsoft.com/office/drawing/2016/5/12/chartex" xmlns:cx5="http://schemas.microsoft.com/office/drawing/2016/5/11/chartex" xmlns:cx4="http://schemas.microsoft.com/office/drawing/2016/5/10/chartex" xmlns:cx3="http://schemas.microsoft.com/office/drawing/2016/5/9/chartex" xmlns:cx2="http://schemas.microsoft.com/office/drawing/2015/10/21/chartex">
+          <mc:Fallback xmlns:cx2="http://schemas.microsoft.com/office/drawing/2015/10/21/chartex" xmlns:cx3="http://schemas.microsoft.com/office/drawing/2016/5/9/chartex" xmlns:cx4="http://schemas.microsoft.com/office/drawing/2016/5/10/chartex" xmlns:cx5="http://schemas.microsoft.com/office/drawing/2016/5/11/chartex" xmlns:cx6="http://schemas.microsoft.com/office/drawing/2016/5/12/chartex" xmlns:cx7="http://schemas.microsoft.com/office/drawing/2016/5/13/chartex" xmlns:cx8="http://schemas.microsoft.com/office/drawing/2016/5/14/chartex" xmlns:aink="http://schemas.microsoft.com/office/drawing/2016/ink" xmlns:am3d="http://schemas.microsoft.com/office/drawing/2017/model3d" xmlns:oel="http://schemas.microsoft.com/office/2019/extlst" xmlns:w16cex="http://schemas.microsoft.com/office/word/2018/wordml/cex" xmlns:w16cid="http://schemas.microsoft.com/office/word/2016/wordml/cid" xmlns:w16="http://schemas.microsoft.com/office/word/2018/wordml" xmlns:w16sdtdh="http://schemas.microsoft.com/office/word/2020/wordml/sdtdatahash">
             <w:pict>
               <v:shape w14:anchorId="07E7371F" id="Text Box 11" o:spid="_x0000_s1027" type="#_x0000_t202" style="position:absolute;margin-left:-75.25pt;margin-top:-173.05pt;width:571.7pt;height:19.6pt;z-index:251658240;visibility:visible;mso-wrap-style:square;mso-width-percent:0;mso-height-percent:0;mso-wrap-distance-left:9pt;mso-wrap-distance-top:0;mso-wrap-distance-right:9pt;mso-wrap-distance-bottom:0;mso-position-horizontal:absolute;mso-position-horizontal-relative:text;mso-position-vertical:absolute;mso-position-vertical-relative:text;mso-width-percent:0;mso-height-percent:0;mso-width-relative:margin;mso-height-relative:margin;v-text-anchor:top" o:gfxdata="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" stroked="f">
                 <v:textbox>
@@ -1541,7 +1455,7 @@
         <w:jc w:val="center"/>
         <w:rPr>
           <w:rFonts w:ascii="Arial" w:hAnsi="Arial" w:cs="Arial"/>
-          <w:sz w:val="26"/>
+          <w:sz w:val="24"/>
           <w:szCs w:val="26"/>
         </w:rPr>
       </w:pPr>
@@ -1549,6 +1463,7 @@
         <w:rPr>
           <w:rFonts w:ascii="Arial" w:hAnsi="Arial" w:cs="Arial"/>
           <w:noProof/>
+          <w:sz w:val="20"/>
           <w:lang w:val="en-PH" w:eastAsia="en-PH"/>
         </w:rPr>
         <mc:AlternateContent>
@@ -1606,7 +1521,7 @@
               </wp:anchor>
             </w:drawing>
           </mc:Choice>
-          <mc:Fallback xmlns:w16sdtdh="http://schemas.microsoft.com/office/word/2020/wordml/sdtdatahash" xmlns:w16="http://schemas.microsoft.com/office/word/2018/wordml" xmlns:w16cid="http://schemas.microsoft.com/office/word/2016/wordml/cid" xmlns:w16cex="http://schemas.microsoft.com/office/word/2018/wordml/cex" xmlns:oel="http://schemas.microsoft.com/office/2019/extlst" xmlns:am3d="http://schemas.microsoft.com/office/drawing/2017/model3d" xmlns:aink="http://schemas.microsoft.com/office/drawing/2016/ink" xmlns:cx8="http://schemas.microsoft.com/office/drawing/2016/5/14/chartex" xmlns:cx7="http://schemas.microsoft.com/office/drawing/2016/5/13/chartex" xmlns:cx6="http://schemas.microsoft.com/office/drawing/2016/5/12/chartex" xmlns:cx5="http://schemas.microsoft.com/office/drawing/2016/5/11/chartex" xmlns:cx4="http://schemas.microsoft.com/office/drawing/2016/5/10/chartex" xmlns:cx3="http://schemas.microsoft.com/office/drawing/2016/5/9/chartex" xmlns:cx2="http://schemas.microsoft.com/office/drawing/2015/10/21/chartex">
+          <mc:Fallback xmlns:cx2="http://schemas.microsoft.com/office/drawing/2015/10/21/chartex" xmlns:cx3="http://schemas.microsoft.com/office/drawing/2016/5/9/chartex" xmlns:cx4="http://schemas.microsoft.com/office/drawing/2016/5/10/chartex" xmlns:cx5="http://schemas.microsoft.com/office/drawing/2016/5/11/chartex" xmlns:cx6="http://schemas.microsoft.com/office/drawing/2016/5/12/chartex" xmlns:cx7="http://schemas.microsoft.com/office/drawing/2016/5/13/chartex" xmlns:cx8="http://schemas.microsoft.com/office/drawing/2016/5/14/chartex" xmlns:aink="http://schemas.microsoft.com/office/drawing/2016/ink" xmlns:am3d="http://schemas.microsoft.com/office/drawing/2017/model3d" xmlns:oel="http://schemas.microsoft.com/office/2019/extlst" xmlns:w16cex="http://schemas.microsoft.com/office/word/2018/wordml/cex" xmlns:w16cid="http://schemas.microsoft.com/office/word/2016/wordml/cid" xmlns:w16="http://schemas.microsoft.com/office/word/2018/wordml" xmlns:w16sdtdh="http://schemas.microsoft.com/office/word/2020/wordml/sdtdatahash">
             <w:pict>
               <v:shapetype w14:anchorId="2F387BFB" id="_x0000_t32" coordsize="21600,21600" o:spt="32" o:oned="t" path="m,l21600,21600e" filled="f">
                 <v:path arrowok="t" fillok="f" o:connecttype="none"/>
@@ -1620,7 +1535,7 @@
       <w:r>
         <w:rPr>
           <w:rFonts w:ascii="Arial" w:hAnsi="Arial" w:cs="Arial"/>
-          <w:sz w:val="26"/>
+          <w:sz w:val="24"/>
           <w:szCs w:val="26"/>
         </w:rPr>
         <w:t>{{full_name}}</w:t>
@@ -2702,7 +2617,7 @@
 </file>
 
 <file path=customXml/itemProps1.xml><?xml version="1.0" encoding="utf-8"?>
-<ds:datastoreItem xmlns:ds="http://schemas.openxmlformats.org/officeDocument/2006/customXml" ds:itemID="{B4996227-1324-4019-847B-85D5C2EA63E5}">
+<ds:datastoreItem xmlns:ds="http://schemas.openxmlformats.org/officeDocument/2006/customXml" ds:itemID="{E01BEF21-6363-400A-A8AE-37B88A11718E}">
   <ds:schemaRefs>
     <ds:schemaRef ds:uri="http://schemas.openxmlformats.org/officeDocument/2006/bibliography"/>
   </ds:schemaRefs>

</xml_diff>